<commit_message>
Anexo C Terminado :3
</commit_message>
<xml_diff>
--- a/anexo c.docx
+++ b/anexo c.docx
@@ -1,6 +1,6 @@
 
 <file path=word/document.xml><?xml version="1.0" encoding="utf-8"?>
-<w:document xmlns:wpc="http://schemas.microsoft.com/office/word/2010/wordprocessingCanvas" xmlns:cx="http://schemas.microsoft.com/office/drawing/2014/chartex" xmlns:cx1="http://schemas.microsoft.com/office/drawing/2015/9/8/chartex" xmlns:cx2="http://schemas.microsoft.com/office/drawing/2015/10/21/chartex" xmlns:cx3="http://schemas.microsoft.com/office/drawing/2016/5/9/chartex" xmlns:cx4="http://schemas.microsoft.com/office/drawing/2016/5/10/chartex" xmlns:cx5="http://schemas.microsoft.com/office/drawing/2016/5/11/chartex" xmlns:cx6="http://schemas.microsoft.com/office/drawing/2016/5/12/chartex" xmlns:cx7="http://schemas.microsoft.com/office/drawing/2016/5/13/chartex" xmlns:cx8="http://schemas.microsoft.com/office/drawing/2016/5/14/chartex" xmlns:mc="http://schemas.openxmlformats.org/markup-compatibility/2006" xmlns:aink="http://schemas.microsoft.com/office/drawing/2016/ink" xmlns:am3d="http://schemas.microsoft.com/office/drawing/2017/model3d" xmlns:o="urn:schemas-microsoft-com:office:office" xmlns:r="http://schemas.openxmlformats.org/officeDocument/2006/relationships" xmlns:m="http://schemas.openxmlformats.org/officeDocument/2006/math" xmlns:v="urn:schemas-microsoft-com:vml" xmlns:wp14="http://schemas.microsoft.com/office/word/2010/wordprocessingDrawing" xmlns:wp="http://schemas.openxmlformats.org/drawingml/2006/wordprocessingDrawing" xmlns:w10="urn:schemas-microsoft-com:office:word" xmlns:w="http://schemas.openxmlformats.org/wordprocessingml/2006/main" xmlns:w14="http://schemas.microsoft.com/office/word/2010/wordml" xmlns:w15="http://schemas.microsoft.com/office/word/2012/wordml" xmlns:w16cex="http://schemas.microsoft.com/office/word/2018/wordml/cex" xmlns:w16cid="http://schemas.microsoft.com/office/word/2016/wordml/cid" xmlns:w16="http://schemas.microsoft.com/office/word/2018/wordml" xmlns:w16sdtdh="http://schemas.microsoft.com/office/word/2020/wordml/sdtdatahash" xmlns:w16se="http://schemas.microsoft.com/office/word/2015/wordml/symex" xmlns:wpg="http://schemas.microsoft.com/office/word/2010/wordprocessingGroup" xmlns:wpi="http://schemas.microsoft.com/office/word/2010/wordprocessingInk" xmlns:wne="http://schemas.microsoft.com/office/word/2006/wordml" xmlns:wps="http://schemas.microsoft.com/office/word/2010/wordprocessingShape" mc:Ignorable="w14 w15 w16se w16cid w16 w16cex w16sdtdh wp14">
+<w:document xmlns:wpc="http://schemas.microsoft.com/office/word/2010/wordprocessingCanvas" xmlns:cx="http://schemas.microsoft.com/office/drawing/2014/chartex" xmlns:cx1="http://schemas.microsoft.com/office/drawing/2015/9/8/chartex" xmlns:mc="http://schemas.openxmlformats.org/markup-compatibility/2006" xmlns:o="urn:schemas-microsoft-com:office:office" xmlns:r="http://schemas.openxmlformats.org/officeDocument/2006/relationships" xmlns:m="http://schemas.openxmlformats.org/officeDocument/2006/math" xmlns:v="urn:schemas-microsoft-com:vml" xmlns:wp14="http://schemas.microsoft.com/office/word/2010/wordprocessingDrawing" xmlns:wp="http://schemas.openxmlformats.org/drawingml/2006/wordprocessingDrawing" xmlns:w10="urn:schemas-microsoft-com:office:word" xmlns:w="http://schemas.openxmlformats.org/wordprocessingml/2006/main" xmlns:w14="http://schemas.microsoft.com/office/word/2010/wordml" xmlns:w15="http://schemas.microsoft.com/office/word/2012/wordml" xmlns:w16se="http://schemas.microsoft.com/office/word/2015/wordml/symex" xmlns:wpg="http://schemas.microsoft.com/office/word/2010/wordprocessingGroup" xmlns:wpi="http://schemas.microsoft.com/office/word/2010/wordprocessingInk" xmlns:wne="http://schemas.microsoft.com/office/word/2006/wordml" xmlns:wps="http://schemas.microsoft.com/office/word/2010/wordprocessingShape" mc:Ignorable="w14 w15 w16se wp14">
   <w:body>
     <w:p>
       <w:pPr>
@@ -1179,28 +1179,22 @@
     <w:p>
       <w:pPr>
         <w:pStyle w:val="Ttulo1"/>
+        <w:spacing w:line="360" w:lineRule="auto"/>
         <w:ind w:left="426" w:hanging="426"/>
         <w:rPr>
-          <w:rFonts w:ascii="Myriad Pro" w:hAnsi="Myriad Pro"/>
+          <w:rFonts w:ascii="Arial" w:hAnsi="Arial" w:cs="Arial"/>
         </w:rPr>
       </w:pPr>
       <w:bookmarkStart w:id="1" w:name="_Toc492056005"/>
       <w:r>
         <w:rPr>
-          <w:rFonts w:ascii="Myriad Pro" w:hAnsi="Myriad Pro"/>
+          <w:rFonts w:ascii="Arial" w:hAnsi="Arial" w:cs="Arial"/>
         </w:rPr>
         <w:lastRenderedPageBreak/>
-        <w:t>Introducció</w:t>
-      </w:r>
-      <w:r>
-        <w:rPr>
-          <w:rFonts w:ascii="Myriad Pro" w:hAnsi="Myriad Pro"/>
-        </w:rPr>
-        <w:t>n</w:t>
+        <w:t>Introducción</w:t>
       </w:r>
       <w:bookmarkEnd w:id="1"/>
     </w:p>
-    <w:p/>
     <w:p>
       <w:pPr>
         <w:spacing w:line="360" w:lineRule="auto"/>
@@ -1236,14 +1230,7 @@
           <w:rFonts w:ascii="Arial" w:hAnsi="Arial" w:cs="Arial"/>
           <w:sz w:val="24"/>
         </w:rPr>
-        <w:t>entendimiento de las especificaciones de requisitos de software</w:t>
-      </w:r>
-      <w:r>
-        <w:rPr>
-          <w:rFonts w:ascii="Arial" w:hAnsi="Arial" w:cs="Arial"/>
-          <w:sz w:val="24"/>
-        </w:rPr>
-        <w:t xml:space="preserve"> de este proyecto</w:t>
+        <w:t>entendimiento de las especificaciones de requisitos de software de este proyecto</w:t>
       </w:r>
       <w:r>
         <w:rPr>
@@ -1257,28 +1244,22 @@
           <w:rFonts w:ascii="Arial" w:hAnsi="Arial" w:cs="Arial"/>
           <w:sz w:val="24"/>
         </w:rPr>
-        <w:t xml:space="preserve"> que busca la optimización de la gestión de su librería</w:t>
-      </w:r>
-      <w:r>
-        <w:rPr>
-          <w:rFonts w:ascii="Arial" w:hAnsi="Arial" w:cs="Arial"/>
-          <w:sz w:val="24"/>
-        </w:rPr>
-        <w:t>.</w:t>
+        <w:t xml:space="preserve"> que busca la optimización de la gestión de su librería.</w:t>
       </w:r>
     </w:p>
     <w:p>
       <w:pPr>
         <w:pStyle w:val="Ttulo1"/>
+        <w:spacing w:line="360" w:lineRule="auto"/>
         <w:ind w:left="426" w:hanging="426"/>
         <w:rPr>
-          <w:rFonts w:ascii="Myriad Pro" w:hAnsi="Myriad Pro"/>
+          <w:rFonts w:ascii="Arial" w:hAnsi="Arial" w:cs="Arial"/>
         </w:rPr>
       </w:pPr>
       <w:bookmarkStart w:id="2" w:name="_Toc492056006"/>
       <w:r>
         <w:rPr>
-          <w:rFonts w:ascii="Myriad Pro" w:hAnsi="Myriad Pro"/>
+          <w:rFonts w:ascii="Arial" w:hAnsi="Arial" w:cs="Arial"/>
         </w:rPr>
         <w:t>PROBLEMA Y PROPUESTA DE SOLUCIÓN</w:t>
       </w:r>
@@ -1287,26 +1268,34 @@
     <w:p>
       <w:pPr>
         <w:pStyle w:val="Ttulo2"/>
-        <w:rPr>
-          <w:rFonts w:ascii="Myriad Pro" w:hAnsi="Myriad Pro"/>
+        <w:spacing w:line="360" w:lineRule="auto"/>
+        <w:rPr>
+          <w:rFonts w:ascii="Arial" w:hAnsi="Arial" w:cs="Arial"/>
         </w:rPr>
       </w:pPr>
       <w:bookmarkStart w:id="3" w:name="_Toc492056007"/>
       <w:r>
         <w:rPr>
-          <w:rFonts w:ascii="Myriad Pro" w:hAnsi="Myriad Pro"/>
+          <w:rFonts w:ascii="Arial" w:hAnsi="Arial" w:cs="Arial"/>
         </w:rPr>
         <w:t>Descripción del problema</w:t>
       </w:r>
       <w:bookmarkEnd w:id="3"/>
       <w:r>
         <w:rPr>
-          <w:rFonts w:ascii="Myriad Pro" w:hAnsi="Myriad Pro"/>
+          <w:rFonts w:ascii="Arial" w:hAnsi="Arial" w:cs="Arial"/>
         </w:rPr>
         <w:t xml:space="preserve"> </w:t>
       </w:r>
     </w:p>
-    <w:p/>
+    <w:p>
+      <w:pPr>
+        <w:spacing w:line="360" w:lineRule="auto"/>
+        <w:rPr>
+          <w:rFonts w:ascii="Arial" w:hAnsi="Arial" w:cs="Arial"/>
+        </w:rPr>
+      </w:pPr>
+    </w:p>
     <w:p>
       <w:pPr>
         <w:spacing w:line="360" w:lineRule="auto"/>
@@ -1344,26 +1333,34 @@
     <w:p>
       <w:pPr>
         <w:pStyle w:val="Ttulo2"/>
-        <w:rPr>
-          <w:rFonts w:ascii="Myriad Pro" w:hAnsi="Myriad Pro"/>
+        <w:spacing w:line="360" w:lineRule="auto"/>
+        <w:rPr>
+          <w:rFonts w:ascii="Arial" w:hAnsi="Arial" w:cs="Arial"/>
         </w:rPr>
       </w:pPr>
       <w:bookmarkStart w:id="4" w:name="_Toc492056008"/>
       <w:r>
         <w:rPr>
-          <w:rFonts w:ascii="Myriad Pro" w:hAnsi="Myriad Pro"/>
+          <w:rFonts w:ascii="Arial" w:hAnsi="Arial" w:cs="Arial"/>
         </w:rPr>
         <w:t>Propuesta de solución</w:t>
       </w:r>
       <w:bookmarkEnd w:id="4"/>
       <w:r>
         <w:rPr>
-          <w:rFonts w:ascii="Myriad Pro" w:hAnsi="Myriad Pro"/>
+          <w:rFonts w:ascii="Arial" w:hAnsi="Arial" w:cs="Arial"/>
         </w:rPr>
         <w:t xml:space="preserve"> </w:t>
       </w:r>
     </w:p>
-    <w:p/>
+    <w:p>
+      <w:pPr>
+        <w:spacing w:line="360" w:lineRule="auto"/>
+        <w:rPr>
+          <w:rFonts w:ascii="Arial" w:hAnsi="Arial" w:cs="Arial"/>
+        </w:rPr>
+      </w:pPr>
+    </w:p>
     <w:p>
       <w:pPr>
         <w:spacing w:line="360" w:lineRule="auto"/>
@@ -1381,23 +1378,75 @@
         <w:t>Dado a esta mala gestión, se buscará implementar un sistema que nos permita gestionar de manera eficiente el stock de libros disponibles, optimizar la búsqueda de libros específicos, generar informes detallados del catálogo de libros disponibles en nuestra tienda y disminuir la cantidad de hora que implica gestionar el inventario de forma manual.</w:t>
       </w:r>
     </w:p>
-    <w:p/>
-    <w:p/>
-    <w:p/>
-    <w:p/>
-    <w:p/>
-    <w:p/>
-    <w:p/>
     <w:p>
       <w:pPr>
+        <w:spacing w:line="360" w:lineRule="auto"/>
+        <w:rPr>
+          <w:rFonts w:ascii="Arial" w:hAnsi="Arial" w:cs="Arial"/>
+        </w:rPr>
+      </w:pPr>
+    </w:p>
+    <w:p>
+      <w:pPr>
+        <w:spacing w:line="360" w:lineRule="auto"/>
+        <w:rPr>
+          <w:rFonts w:ascii="Arial" w:hAnsi="Arial" w:cs="Arial"/>
+        </w:rPr>
+      </w:pPr>
+    </w:p>
+    <w:p>
+      <w:pPr>
+        <w:spacing w:line="360" w:lineRule="auto"/>
+        <w:rPr>
+          <w:rFonts w:ascii="Arial" w:hAnsi="Arial" w:cs="Arial"/>
+        </w:rPr>
+      </w:pPr>
+    </w:p>
+    <w:p>
+      <w:pPr>
+        <w:spacing w:line="360" w:lineRule="auto"/>
+        <w:rPr>
+          <w:rFonts w:ascii="Arial" w:hAnsi="Arial" w:cs="Arial"/>
+        </w:rPr>
+      </w:pPr>
+    </w:p>
+    <w:p>
+      <w:pPr>
+        <w:spacing w:line="360" w:lineRule="auto"/>
+        <w:rPr>
+          <w:rFonts w:ascii="Arial" w:hAnsi="Arial" w:cs="Arial"/>
+        </w:rPr>
+      </w:pPr>
+    </w:p>
+    <w:p>
+      <w:pPr>
+        <w:spacing w:line="360" w:lineRule="auto"/>
+        <w:rPr>
+          <w:rFonts w:ascii="Arial" w:hAnsi="Arial" w:cs="Arial"/>
+        </w:rPr>
+      </w:pPr>
+    </w:p>
+    <w:p>
+      <w:pPr>
+        <w:spacing w:line="360" w:lineRule="auto"/>
+        <w:rPr>
+          <w:rFonts w:ascii="Arial" w:hAnsi="Arial" w:cs="Arial"/>
+        </w:rPr>
+      </w:pPr>
+    </w:p>
+    <w:p>
+      <w:pPr>
         <w:pStyle w:val="Ttulo3"/>
-        <w:rPr>
+        <w:spacing w:line="360" w:lineRule="auto"/>
+        <w:rPr>
+          <w:rFonts w:ascii="Arial" w:hAnsi="Arial" w:cs="Arial"/>
           <w:color w:val="FF0000"/>
         </w:rPr>
       </w:pPr>
       <w:bookmarkStart w:id="5" w:name="_Toc492056009"/>
       <w:r>
         <w:rPr>
+          <w:rFonts w:ascii="Arial" w:hAnsi="Arial" w:cs="Arial"/>
           <w:color w:val="FF0000"/>
         </w:rPr>
         <w:lastRenderedPageBreak/>
@@ -1406,9 +1455,17 @@
       <w:bookmarkEnd w:id="5"/>
     </w:p>
     <w:p>
+      <w:pPr>
+        <w:spacing w:line="360" w:lineRule="auto"/>
+        <w:rPr>
+          <w:rFonts w:ascii="Arial" w:hAnsi="Arial" w:cs="Arial"/>
+        </w:rPr>
+      </w:pPr>
       <w:r>
         <w:rPr>
+          <w:rFonts w:ascii="Arial" w:hAnsi="Arial" w:cs="Arial"/>
           <w:noProof/>
+          <w:lang w:eastAsia="es-CL"/>
         </w:rPr>
         <w:drawing>
           <wp:inline distT="0" distB="0" distL="0" distR="0" wp14:anchorId="6840C7A1" wp14:editId="3953C8BC">
@@ -1450,13 +1507,16 @@
     <w:p>
       <w:pPr>
         <w:pStyle w:val="Ttulo3"/>
-        <w:rPr>
+        <w:spacing w:line="360" w:lineRule="auto"/>
+        <w:rPr>
+          <w:rFonts w:ascii="Arial" w:hAnsi="Arial" w:cs="Arial"/>
           <w:color w:val="FF0000"/>
         </w:rPr>
       </w:pPr>
       <w:bookmarkStart w:id="6" w:name="_Toc492056010"/>
       <w:r>
         <w:rPr>
+          <w:rFonts w:ascii="Arial" w:hAnsi="Arial" w:cs="Arial"/>
           <w:color w:val="FF0000"/>
         </w:rPr>
         <w:t>Factibilidad económica</w:t>
@@ -1464,9 +1524,17 @@
       <w:bookmarkEnd w:id="6"/>
     </w:p>
     <w:p>
+      <w:pPr>
+        <w:spacing w:line="360" w:lineRule="auto"/>
+        <w:rPr>
+          <w:rFonts w:ascii="Arial" w:hAnsi="Arial" w:cs="Arial"/>
+        </w:rPr>
+      </w:pPr>
       <w:r>
         <w:rPr>
+          <w:rFonts w:ascii="Arial" w:hAnsi="Arial" w:cs="Arial"/>
           <w:noProof/>
+          <w:lang w:eastAsia="es-CL"/>
         </w:rPr>
         <w:drawing>
           <wp:inline distT="0" distB="0" distL="0" distR="0" wp14:anchorId="069EB419" wp14:editId="116FCB9F">
@@ -1508,13 +1576,16 @@
     <w:p>
       <w:pPr>
         <w:pStyle w:val="Ttulo3"/>
-        <w:rPr>
+        <w:spacing w:line="360" w:lineRule="auto"/>
+        <w:rPr>
+          <w:rFonts w:ascii="Arial" w:hAnsi="Arial" w:cs="Arial"/>
           <w:color w:val="FF0000"/>
         </w:rPr>
       </w:pPr>
       <w:bookmarkStart w:id="7" w:name="_Toc492056011"/>
       <w:r>
         <w:rPr>
+          <w:rFonts w:ascii="Arial" w:hAnsi="Arial" w:cs="Arial"/>
           <w:color w:val="FF0000"/>
         </w:rPr>
         <w:t>Factibilidad legal</w:t>
@@ -1522,20 +1593,219 @@
       <w:bookmarkEnd w:id="7"/>
     </w:p>
     <w:p>
+      <w:pPr>
+        <w:spacing w:line="360" w:lineRule="auto"/>
+        <w:rPr>
+          <w:rFonts w:ascii="Arial" w:hAnsi="Arial" w:cs="Arial"/>
+          <w:sz w:val="24"/>
+        </w:rPr>
+      </w:pPr>
       <w:r>
-        <w:t>Estudio de factibilidad legal</w:t>
+        <w:rPr>
+          <w:rFonts w:ascii="Arial" w:hAnsi="Arial" w:cs="Arial"/>
+          <w:sz w:val="24"/>
+        </w:rPr>
+        <w:t>De acuerdo al estudio de factibilidad legal para el sistema, no infringiremos las siguientes leyes:</w:t>
       </w:r>
     </w:p>
     <w:p>
       <w:pPr>
+        <w:pStyle w:val="Prrafodelista"/>
+        <w:numPr>
+          <w:ilvl w:val="0"/>
+          <w:numId w:val="19"/>
+        </w:numPr>
+        <w:spacing w:line="360" w:lineRule="auto"/>
+        <w:rPr>
+          <w:rFonts w:ascii="Arial" w:hAnsi="Arial" w:cs="Arial"/>
+          <w:sz w:val="24"/>
+        </w:rPr>
+      </w:pPr>
+      <w:r>
+        <w:rPr>
+          <w:rFonts w:ascii="Arial" w:hAnsi="Arial" w:cs="Arial"/>
+          <w:sz w:val="24"/>
+        </w:rPr>
+        <w:t>Decreto nº 83, 3 de junio de 2004 del Ministerio Secretaría General de la Presidencia. Aprueba norma técnica para los órganos de la administración del Estado sobre seguridad y confidencialidad de los documentos electrónicos. (Publicado el 12 de enero de 2005).</w:t>
+      </w:r>
+    </w:p>
+    <w:p>
+      <w:pPr>
+        <w:pStyle w:val="Prrafodelista"/>
+        <w:numPr>
+          <w:ilvl w:val="0"/>
+          <w:numId w:val="19"/>
+        </w:numPr>
+        <w:spacing w:line="360" w:lineRule="auto"/>
+        <w:rPr>
+          <w:rFonts w:ascii="Arial" w:hAnsi="Arial" w:cs="Arial"/>
+          <w:sz w:val="24"/>
+        </w:rPr>
+      </w:pPr>
+      <w:r>
+        <w:rPr>
+          <w:rFonts w:ascii="Arial" w:hAnsi="Arial" w:cs="Arial"/>
+          <w:sz w:val="24"/>
+        </w:rPr>
+        <w:t>Ley nº 19.886, de 11 de julio de 2003. Ley de bases sobre contratos administrativos de suministro y prestación de servicios. (Publicada el 30 de julio de 2003).</w:t>
+      </w:r>
+    </w:p>
+    <w:p>
+      <w:pPr>
+        <w:pStyle w:val="Prrafodelista"/>
+        <w:numPr>
+          <w:ilvl w:val="0"/>
+          <w:numId w:val="19"/>
+        </w:numPr>
+        <w:spacing w:line="360" w:lineRule="auto"/>
+        <w:rPr>
+          <w:rFonts w:ascii="Arial" w:hAnsi="Arial" w:cs="Arial"/>
+          <w:sz w:val="24"/>
+        </w:rPr>
+      </w:pPr>
+      <w:r>
+        <w:rPr>
+          <w:rFonts w:ascii="Arial" w:hAnsi="Arial" w:cs="Arial"/>
+          <w:sz w:val="24"/>
+        </w:rPr>
+        <w:t>Ley nº 19.628 de 18 de agosto de 1999, de Protección de Datos Personales.</w:t>
+      </w:r>
+    </w:p>
+    <w:p>
+      <w:pPr>
+        <w:pStyle w:val="Prrafodelista"/>
+        <w:numPr>
+          <w:ilvl w:val="0"/>
+          <w:numId w:val="19"/>
+        </w:numPr>
+        <w:spacing w:line="360" w:lineRule="auto"/>
+        <w:rPr>
+          <w:rFonts w:ascii="Arial" w:hAnsi="Arial" w:cs="Arial"/>
+          <w:sz w:val="24"/>
+        </w:rPr>
+      </w:pPr>
+      <w:r>
+        <w:rPr>
+          <w:rFonts w:ascii="Arial" w:hAnsi="Arial" w:cs="Arial"/>
+          <w:sz w:val="24"/>
+        </w:rPr>
+        <w:t>Ley nº 20.575 de 14 de febrero de 2012, que establece el principio de finalidad en el tratamiento de datos personales.</w:t>
+      </w:r>
+    </w:p>
+    <w:p>
+      <w:pPr>
+        <w:pStyle w:val="Prrafodelista"/>
+        <w:numPr>
+          <w:ilvl w:val="0"/>
+          <w:numId w:val="19"/>
+        </w:numPr>
+        <w:spacing w:line="360" w:lineRule="auto"/>
+        <w:rPr>
+          <w:rFonts w:ascii="Arial" w:hAnsi="Arial" w:cs="Arial"/>
+          <w:sz w:val="24"/>
+        </w:rPr>
+      </w:pPr>
+      <w:r>
+        <w:rPr>
+          <w:rFonts w:ascii="Arial" w:hAnsi="Arial" w:cs="Arial"/>
+          <w:sz w:val="24"/>
+        </w:rPr>
+        <w:lastRenderedPageBreak/>
+        <w:t>Ley 21.096 de 5 de junio de 2018, que consagra el Derecho a Protección de los Datos Personales.</w:t>
+      </w:r>
+    </w:p>
+    <w:p>
+      <w:pPr>
+        <w:pStyle w:val="Prrafodelista"/>
+        <w:numPr>
+          <w:ilvl w:val="0"/>
+          <w:numId w:val="19"/>
+        </w:numPr>
+        <w:spacing w:line="360" w:lineRule="auto"/>
+        <w:rPr>
+          <w:rFonts w:ascii="Arial" w:hAnsi="Arial" w:cs="Arial"/>
+          <w:sz w:val="24"/>
+        </w:rPr>
+      </w:pPr>
+      <w:r>
+        <w:rPr>
+          <w:rFonts w:ascii="Arial" w:hAnsi="Arial" w:cs="Arial"/>
+          <w:sz w:val="24"/>
+        </w:rPr>
+        <w:t>Ley nº 19.223, de 28 de mayo de 1993. Tipifica figuras penales relativas a la informática.</w:t>
+      </w:r>
+    </w:p>
+    <w:p>
+      <w:pPr>
+        <w:pStyle w:val="Prrafodelista"/>
+        <w:numPr>
+          <w:ilvl w:val="0"/>
+          <w:numId w:val="19"/>
+        </w:numPr>
+        <w:spacing w:line="360" w:lineRule="auto"/>
+        <w:rPr>
+          <w:rFonts w:ascii="Arial" w:hAnsi="Arial" w:cs="Arial"/>
+          <w:sz w:val="24"/>
+        </w:rPr>
+      </w:pPr>
+      <w:r>
+        <w:rPr>
+          <w:rFonts w:ascii="Arial" w:hAnsi="Arial" w:cs="Arial"/>
+          <w:sz w:val="24"/>
+        </w:rPr>
+        <w:t>Ley nº 17.336, de 28 de agosto de 1970. Propiedad Intelectual.</w:t>
+      </w:r>
+    </w:p>
+    <w:p>
+      <w:pPr>
+        <w:pStyle w:val="Prrafodelista"/>
+        <w:numPr>
+          <w:ilvl w:val="0"/>
+          <w:numId w:val="19"/>
+        </w:numPr>
+        <w:spacing w:line="360" w:lineRule="auto"/>
+        <w:rPr>
+          <w:rFonts w:ascii="Arial" w:hAnsi="Arial" w:cs="Arial"/>
+          <w:sz w:val="24"/>
+        </w:rPr>
+      </w:pPr>
+      <w:r>
+        <w:rPr>
+          <w:rFonts w:ascii="Arial" w:hAnsi="Arial" w:cs="Arial"/>
+          <w:sz w:val="24"/>
+        </w:rPr>
+        <w:t>Ley 20.435 de 4 de mayo de 2010, Ley que modifica la Ley 17.336 Ley de Propiedad Intelectual.</w:t>
+      </w:r>
+    </w:p>
+    <w:p>
+      <w:pPr>
+        <w:spacing w:line="360" w:lineRule="auto"/>
+        <w:rPr>
+          <w:rFonts w:ascii="Arial" w:hAnsi="Arial" w:cs="Arial"/>
+        </w:rPr>
+      </w:pPr>
+    </w:p>
+    <w:p>
+      <w:pPr>
+        <w:spacing w:line="360" w:lineRule="auto"/>
+        <w:rPr>
+          <w:rFonts w:ascii="Arial" w:hAnsi="Arial" w:cs="Arial"/>
+        </w:rPr>
+      </w:pPr>
+    </w:p>
+    <w:p>
+      <w:pPr>
         <w:pStyle w:val="Ttulo3"/>
-        <w:rPr>
+        <w:spacing w:line="360" w:lineRule="auto"/>
+        <w:rPr>
+          <w:rFonts w:ascii="Arial" w:hAnsi="Arial" w:cs="Arial"/>
           <w:color w:val="FF0000"/>
         </w:rPr>
       </w:pPr>
       <w:bookmarkStart w:id="8" w:name="_Toc492056012"/>
       <w:r>
         <w:rPr>
+          <w:rFonts w:ascii="Arial" w:hAnsi="Arial" w:cs="Arial"/>
           <w:color w:val="FF0000"/>
         </w:rPr>
         <w:t>Factibilidad operacional</w:t>
@@ -1543,27 +1813,142 @@
       <w:bookmarkEnd w:id="8"/>
     </w:p>
     <w:p>
+      <w:pPr>
+        <w:spacing w:line="360" w:lineRule="auto"/>
+        <w:rPr>
+          <w:rFonts w:ascii="Arial" w:hAnsi="Arial" w:cs="Arial"/>
+          <w:sz w:val="24"/>
+        </w:rPr>
+      </w:pPr>
       <w:r>
-        <w:t>Estudio de factibilidad operacional</w:t>
+        <w:rPr>
+          <w:rFonts w:ascii="Arial" w:hAnsi="Arial" w:cs="Arial"/>
+          <w:sz w:val="24"/>
+        </w:rPr>
+        <w:t>Trabajadores con conocimientos medios a nivel usuario en sistemas informáticos.</w:t>
       </w:r>
     </w:p>
     <w:p>
       <w:pPr>
+        <w:spacing w:line="360" w:lineRule="auto"/>
+        <w:rPr>
+          <w:rFonts w:ascii="Arial" w:hAnsi="Arial" w:cs="Arial"/>
+          <w:sz w:val="24"/>
+        </w:rPr>
+      </w:pPr>
+    </w:p>
+    <w:p>
+      <w:pPr>
+        <w:spacing w:line="360" w:lineRule="auto"/>
+        <w:rPr>
+          <w:rFonts w:ascii="Arial" w:hAnsi="Arial" w:cs="Arial"/>
+          <w:sz w:val="24"/>
+        </w:rPr>
+      </w:pPr>
+    </w:p>
+    <w:p>
+      <w:pPr>
+        <w:spacing w:line="360" w:lineRule="auto"/>
+        <w:rPr>
+          <w:rFonts w:ascii="Arial" w:hAnsi="Arial" w:cs="Arial"/>
+          <w:sz w:val="24"/>
+        </w:rPr>
+      </w:pPr>
+    </w:p>
+    <w:p>
+      <w:pPr>
+        <w:spacing w:line="360" w:lineRule="auto"/>
+        <w:rPr>
+          <w:rFonts w:ascii="Arial" w:hAnsi="Arial" w:cs="Arial"/>
+          <w:sz w:val="24"/>
+        </w:rPr>
+      </w:pPr>
+    </w:p>
+    <w:p>
+      <w:pPr>
+        <w:spacing w:line="360" w:lineRule="auto"/>
+        <w:rPr>
+          <w:rFonts w:ascii="Arial" w:hAnsi="Arial" w:cs="Arial"/>
+          <w:sz w:val="24"/>
+        </w:rPr>
+      </w:pPr>
+    </w:p>
+    <w:p>
+      <w:pPr>
+        <w:spacing w:line="360" w:lineRule="auto"/>
+        <w:rPr>
+          <w:rFonts w:ascii="Arial" w:hAnsi="Arial" w:cs="Arial"/>
+          <w:sz w:val="24"/>
+        </w:rPr>
+      </w:pPr>
+    </w:p>
+    <w:p>
+      <w:pPr>
+        <w:spacing w:line="360" w:lineRule="auto"/>
+        <w:rPr>
+          <w:rFonts w:ascii="Arial" w:hAnsi="Arial" w:cs="Arial"/>
+          <w:sz w:val="24"/>
+        </w:rPr>
+      </w:pPr>
+    </w:p>
+    <w:p>
+      <w:pPr>
+        <w:spacing w:line="360" w:lineRule="auto"/>
+        <w:rPr>
+          <w:rFonts w:ascii="Arial" w:hAnsi="Arial" w:cs="Arial"/>
+          <w:sz w:val="24"/>
+        </w:rPr>
+      </w:pPr>
+    </w:p>
+    <w:p>
+      <w:pPr>
+        <w:spacing w:line="360" w:lineRule="auto"/>
+        <w:rPr>
+          <w:rFonts w:ascii="Arial" w:hAnsi="Arial" w:cs="Arial"/>
+          <w:sz w:val="24"/>
+        </w:rPr>
+      </w:pPr>
+    </w:p>
+    <w:p>
+      <w:pPr>
+        <w:spacing w:line="360" w:lineRule="auto"/>
+        <w:rPr>
+          <w:rFonts w:ascii="Arial" w:hAnsi="Arial" w:cs="Arial"/>
+          <w:sz w:val="24"/>
+        </w:rPr>
+      </w:pPr>
+    </w:p>
+    <w:p>
+      <w:pPr>
+        <w:spacing w:line="360" w:lineRule="auto"/>
+        <w:rPr>
+          <w:rFonts w:ascii="Arial" w:hAnsi="Arial" w:cs="Arial"/>
+          <w:sz w:val="24"/>
+        </w:rPr>
+      </w:pPr>
+    </w:p>
+    <w:p>
+      <w:pPr>
         <w:pStyle w:val="Ttulo1"/>
-        <w:rPr>
+        <w:spacing w:line="360" w:lineRule="auto"/>
+        <w:rPr>
+          <w:rFonts w:ascii="Arial" w:hAnsi="Arial" w:cs="Arial"/>
           <w:b/>
         </w:rPr>
       </w:pPr>
       <w:bookmarkStart w:id="9" w:name="_Toc492056014"/>
       <w:r>
         <w:rPr>
+          <w:rFonts w:ascii="Arial" w:hAnsi="Arial" w:cs="Arial"/>
           <w:b/>
         </w:rPr>
+        <w:lastRenderedPageBreak/>
         <w:t>CONCLUSIONES</w:t>
       </w:r>
       <w:bookmarkEnd w:id="9"/>
       <w:r>
         <w:rPr>
+          <w:rFonts w:ascii="Arial" w:hAnsi="Arial" w:cs="Arial"/>
           <w:b/>
         </w:rPr>
         <w:t xml:space="preserve"> </w:t>
@@ -1571,32 +1956,22 @@
     </w:p>
     <w:p>
       <w:pPr>
-        <w:rPr>
-          <w:rFonts w:ascii="Myriad Pro" w:hAnsi="Myriad Pro"/>
+        <w:pStyle w:val="Estilo4"/>
+        <w:spacing w:before="120" w:after="120" w:line="360" w:lineRule="auto"/>
+        <w:rPr>
+          <w:rFonts w:ascii="Arial" w:hAnsi="Arial" w:cs="Arial"/>
+          <w:sz w:val="24"/>
         </w:rPr>
       </w:pPr>
       <w:r>
         <w:rPr>
-          <w:rFonts w:ascii="Myriad Pro" w:hAnsi="Myriad Pro"/>
-        </w:rPr>
-        <w:t>En base a su estudio deben generar conclusiones sobre la factibilidad del proyecto, en caso de encontrar algún indicador de NO factibilidad deben establecer la forma de superarlo o reformular su solución.</w:t>
+          <w:rFonts w:ascii="Arial" w:hAnsi="Arial" w:cs="Arial"/>
+          <w:sz w:val="24"/>
+        </w:rPr>
+        <w:t>Según el estudio de factibilidades, el sistema a desarrollar será viable y requerirá revisar estas misma para un correcto manejo del sistema. Se mostraron las bases necesarias para el buen uso de la plataforma y los requerimientos que se seguirán. Se hicieron estudios sobre factibilidad legal, técnica, económica y operacional llegando a la conclusión de que es un sistema sostenible y ha tomado de manera correcta los requerimientos del usuario.</w:t>
       </w:r>
-      <w:r>
-        <w:rPr>
-          <w:rFonts w:ascii="Myriad Pro" w:hAnsi="Myriad Pro"/>
-        </w:rPr>
-        <w:t xml:space="preserve"> Este apartado debe estar redactado en máximo 2 páginas.</w:t>
-      </w:r>
-    </w:p>
-    <w:p>
-      <w:pPr>
-        <w:pStyle w:val="Estilo4"/>
-        <w:spacing w:before="120" w:after="120"/>
-        <w:rPr>
-          <w:b/>
-          <w:sz w:val="28"/>
-        </w:rPr>
-      </w:pPr>
+      <w:bookmarkStart w:id="10" w:name="_GoBack"/>
+      <w:bookmarkEnd w:id="10"/>
     </w:p>
     <w:sectPr>
       <w:headerReference w:type="default" r:id="rId12"/>
@@ -1614,7 +1989,7 @@
 </file>
 
 <file path=word/endnotes.xml><?xml version="1.0" encoding="utf-8"?>
-<w:endnotes xmlns:wpc="http://schemas.microsoft.com/office/word/2010/wordprocessingCanvas" xmlns:cx="http://schemas.microsoft.com/office/drawing/2014/chartex" xmlns:cx1="http://schemas.microsoft.com/office/drawing/2015/9/8/chartex" xmlns:cx2="http://schemas.microsoft.com/office/drawing/2015/10/21/chartex" xmlns:cx3="http://schemas.microsoft.com/office/drawing/2016/5/9/chartex" xmlns:cx4="http://schemas.microsoft.com/office/drawing/2016/5/10/chartex" xmlns:cx5="http://schemas.microsoft.com/office/drawing/2016/5/11/chartex" xmlns:cx6="http://schemas.microsoft.com/office/drawing/2016/5/12/chartex" xmlns:cx7="http://schemas.microsoft.com/office/drawing/2016/5/13/chartex" xmlns:cx8="http://schemas.microsoft.com/office/drawing/2016/5/14/chartex" xmlns:mc="http://schemas.openxmlformats.org/markup-compatibility/2006" xmlns:aink="http://schemas.microsoft.com/office/drawing/2016/ink" xmlns:am3d="http://schemas.microsoft.com/office/drawing/2017/model3d" xmlns:o="urn:schemas-microsoft-com:office:office" xmlns:r="http://schemas.openxmlformats.org/officeDocument/2006/relationships" xmlns:m="http://schemas.openxmlformats.org/officeDocument/2006/math" xmlns:v="urn:schemas-microsoft-com:vml" xmlns:wp14="http://schemas.microsoft.com/office/word/2010/wordprocessingDrawing" xmlns:wp="http://schemas.openxmlformats.org/drawingml/2006/wordprocessingDrawing" xmlns:w10="urn:schemas-microsoft-com:office:word" xmlns:w="http://schemas.openxmlformats.org/wordprocessingml/2006/main" xmlns:w14="http://schemas.microsoft.com/office/word/2010/wordml" xmlns:w15="http://schemas.microsoft.com/office/word/2012/wordml" xmlns:w16cex="http://schemas.microsoft.com/office/word/2018/wordml/cex" xmlns:w16cid="http://schemas.microsoft.com/office/word/2016/wordml/cid" xmlns:w16="http://schemas.microsoft.com/office/word/2018/wordml" xmlns:w16sdtdh="http://schemas.microsoft.com/office/word/2020/wordml/sdtdatahash" xmlns:w16se="http://schemas.microsoft.com/office/word/2015/wordml/symex" xmlns:wpg="http://schemas.microsoft.com/office/word/2010/wordprocessingGroup" xmlns:wpi="http://schemas.microsoft.com/office/word/2010/wordprocessingInk" xmlns:wne="http://schemas.microsoft.com/office/word/2006/wordml" xmlns:wps="http://schemas.microsoft.com/office/word/2010/wordprocessingShape" mc:Ignorable="w14 w15 w16se w16cid w16 w16cex w16sdtdh wp14">
+<w:endnotes xmlns:wpc="http://schemas.microsoft.com/office/word/2010/wordprocessingCanvas" xmlns:cx="http://schemas.microsoft.com/office/drawing/2014/chartex" xmlns:cx1="http://schemas.microsoft.com/office/drawing/2015/9/8/chartex" xmlns:mc="http://schemas.openxmlformats.org/markup-compatibility/2006" xmlns:o="urn:schemas-microsoft-com:office:office" xmlns:r="http://schemas.openxmlformats.org/officeDocument/2006/relationships" xmlns:m="http://schemas.openxmlformats.org/officeDocument/2006/math" xmlns:v="urn:schemas-microsoft-com:vml" xmlns:wp14="http://schemas.microsoft.com/office/word/2010/wordprocessingDrawing" xmlns:wp="http://schemas.openxmlformats.org/drawingml/2006/wordprocessingDrawing" xmlns:w10="urn:schemas-microsoft-com:office:word" xmlns:w="http://schemas.openxmlformats.org/wordprocessingml/2006/main" xmlns:w14="http://schemas.microsoft.com/office/word/2010/wordml" xmlns:w15="http://schemas.microsoft.com/office/word/2012/wordml" xmlns:w16se="http://schemas.microsoft.com/office/word/2015/wordml/symex" xmlns:wpg="http://schemas.microsoft.com/office/word/2010/wordprocessingGroup" xmlns:wpi="http://schemas.microsoft.com/office/word/2010/wordprocessingInk" xmlns:wne="http://schemas.microsoft.com/office/word/2006/wordml" xmlns:wps="http://schemas.microsoft.com/office/word/2010/wordprocessingShape" mc:Ignorable="w14 w15 w16se wp14">
   <w:endnote w:type="separator" w:id="-1">
     <w:p>
       <w:pPr>
@@ -1639,7 +2014,7 @@
 </file>
 
 <file path=word/footer1.xml><?xml version="1.0" encoding="utf-8"?>
-<w:ftr xmlns:wpc="http://schemas.microsoft.com/office/word/2010/wordprocessingCanvas" xmlns:cx="http://schemas.microsoft.com/office/drawing/2014/chartex" xmlns:cx1="http://schemas.microsoft.com/office/drawing/2015/9/8/chartex" xmlns:cx2="http://schemas.microsoft.com/office/drawing/2015/10/21/chartex" xmlns:cx3="http://schemas.microsoft.com/office/drawing/2016/5/9/chartex" xmlns:cx4="http://schemas.microsoft.com/office/drawing/2016/5/10/chartex" xmlns:cx5="http://schemas.microsoft.com/office/drawing/2016/5/11/chartex" xmlns:cx6="http://schemas.microsoft.com/office/drawing/2016/5/12/chartex" xmlns:cx7="http://schemas.microsoft.com/office/drawing/2016/5/13/chartex" xmlns:cx8="http://schemas.microsoft.com/office/drawing/2016/5/14/chartex" xmlns:mc="http://schemas.openxmlformats.org/markup-compatibility/2006" xmlns:aink="http://schemas.microsoft.com/office/drawing/2016/ink" xmlns:am3d="http://schemas.microsoft.com/office/drawing/2017/model3d" xmlns:o="urn:schemas-microsoft-com:office:office" xmlns:r="http://schemas.openxmlformats.org/officeDocument/2006/relationships" xmlns:m="http://schemas.openxmlformats.org/officeDocument/2006/math" xmlns:v="urn:schemas-microsoft-com:vml" xmlns:wp14="http://schemas.microsoft.com/office/word/2010/wordprocessingDrawing" xmlns:wp="http://schemas.openxmlformats.org/drawingml/2006/wordprocessingDrawing" xmlns:w10="urn:schemas-microsoft-com:office:word" xmlns:w="http://schemas.openxmlformats.org/wordprocessingml/2006/main" xmlns:w14="http://schemas.microsoft.com/office/word/2010/wordml" xmlns:w15="http://schemas.microsoft.com/office/word/2012/wordml" xmlns:w16cex="http://schemas.microsoft.com/office/word/2018/wordml/cex" xmlns:w16cid="http://schemas.microsoft.com/office/word/2016/wordml/cid" xmlns:w16="http://schemas.microsoft.com/office/word/2018/wordml" xmlns:w16sdtdh="http://schemas.microsoft.com/office/word/2020/wordml/sdtdatahash" xmlns:w16se="http://schemas.microsoft.com/office/word/2015/wordml/symex" xmlns:wpg="http://schemas.microsoft.com/office/word/2010/wordprocessingGroup" xmlns:wpi="http://schemas.microsoft.com/office/word/2010/wordprocessingInk" xmlns:wne="http://schemas.microsoft.com/office/word/2006/wordml" xmlns:wps="http://schemas.microsoft.com/office/word/2010/wordprocessingShape" mc:Ignorable="w14 w15 w16se w16cid w16 w16cex w16sdtdh wp14">
+<w:ftr xmlns:wpc="http://schemas.microsoft.com/office/word/2010/wordprocessingCanvas" xmlns:cx="http://schemas.microsoft.com/office/drawing/2014/chartex" xmlns:cx1="http://schemas.microsoft.com/office/drawing/2015/9/8/chartex" xmlns:mc="http://schemas.openxmlformats.org/markup-compatibility/2006" xmlns:o="urn:schemas-microsoft-com:office:office" xmlns:r="http://schemas.openxmlformats.org/officeDocument/2006/relationships" xmlns:m="http://schemas.openxmlformats.org/officeDocument/2006/math" xmlns:v="urn:schemas-microsoft-com:vml" xmlns:wp14="http://schemas.microsoft.com/office/word/2010/wordprocessingDrawing" xmlns:wp="http://schemas.openxmlformats.org/drawingml/2006/wordprocessingDrawing" xmlns:w10="urn:schemas-microsoft-com:office:word" xmlns:w="http://schemas.openxmlformats.org/wordprocessingml/2006/main" xmlns:w14="http://schemas.microsoft.com/office/word/2010/wordml" xmlns:w15="http://schemas.microsoft.com/office/word/2012/wordml" xmlns:w16se="http://schemas.microsoft.com/office/word/2015/wordml/symex" xmlns:wpg="http://schemas.microsoft.com/office/word/2010/wordprocessingGroup" xmlns:wpi="http://schemas.microsoft.com/office/word/2010/wordprocessingInk" xmlns:wne="http://schemas.microsoft.com/office/word/2006/wordml" xmlns:wps="http://schemas.microsoft.com/office/word/2010/wordprocessingShape" mc:Ignorable="w14 w15 w16se wp14">
   <w:p>
     <w:pPr>
       <w:pStyle w:val="Piedepgina"/>
@@ -1681,7 +2056,7 @@
             <w:noProof/>
             <w:lang w:val="es-ES"/>
           </w:rPr>
-          <w:t>3</w:t>
+          <w:t>6</w:t>
         </w:r>
         <w:r>
           <w:fldChar w:fldCharType="end"/>
@@ -1762,7 +2137,7 @@
             </wp:anchor>
           </w:drawing>
         </mc:Choice>
-        <mc:Fallback>
+        <mc:Fallback xmlns:w16sdtdh="http://schemas.microsoft.com/office/word/2020/wordml/sdtdatahash" xmlns:w16="http://schemas.microsoft.com/office/word/2018/wordml" xmlns:w16cid="http://schemas.microsoft.com/office/word/2016/wordml/cid" xmlns:w16cex="http://schemas.microsoft.com/office/word/2018/wordml/cex" xmlns:am3d="http://schemas.microsoft.com/office/drawing/2017/model3d" xmlns:aink="http://schemas.microsoft.com/office/drawing/2016/ink" xmlns:cx8="http://schemas.microsoft.com/office/drawing/2016/5/14/chartex" xmlns:cx7="http://schemas.microsoft.com/office/drawing/2016/5/13/chartex" xmlns:cx6="http://schemas.microsoft.com/office/drawing/2016/5/12/chartex" xmlns:cx5="http://schemas.microsoft.com/office/drawing/2016/5/11/chartex" xmlns:cx4="http://schemas.microsoft.com/office/drawing/2016/5/10/chartex" xmlns:cx3="http://schemas.microsoft.com/office/drawing/2016/5/9/chartex" xmlns:cx2="http://schemas.microsoft.com/office/drawing/2015/10/21/chartex">
           <w:pict>
             <v:rect w14:anchorId="7ACAE50F" id="18 Rectángulo" o:spid="_x0000_s1026" style="position:absolute;margin-left:0;margin-top:18pt;width:612.45pt;height:21.45pt;z-index:251667456;visibility:visible;mso-wrap-style:square;mso-width-percent:0;mso-height-percent:0;mso-wrap-distance-left:9pt;mso-wrap-distance-top:0;mso-wrap-distance-right:9pt;mso-wrap-distance-bottom:0;mso-position-horizontal:left;mso-position-horizontal-relative:page;mso-position-vertical:absolute;mso-position-vertical-relative:text;mso-width-percent:0;mso-height-percent:0;mso-width-relative:margin;mso-height-relative:margin;v-text-anchor:middle" o:gfxdata="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" fillcolor="#e30513" stroked="f" strokeweight="1pt">
               <w10:wrap anchorx="page"/>
@@ -1776,7 +2151,7 @@
 </file>
 
 <file path=word/footer2.xml><?xml version="1.0" encoding="utf-8"?>
-<w:ftr xmlns:wpc="http://schemas.microsoft.com/office/word/2010/wordprocessingCanvas" xmlns:cx="http://schemas.microsoft.com/office/drawing/2014/chartex" xmlns:cx1="http://schemas.microsoft.com/office/drawing/2015/9/8/chartex" xmlns:cx2="http://schemas.microsoft.com/office/drawing/2015/10/21/chartex" xmlns:cx3="http://schemas.microsoft.com/office/drawing/2016/5/9/chartex" xmlns:cx4="http://schemas.microsoft.com/office/drawing/2016/5/10/chartex" xmlns:cx5="http://schemas.microsoft.com/office/drawing/2016/5/11/chartex" xmlns:cx6="http://schemas.microsoft.com/office/drawing/2016/5/12/chartex" xmlns:cx7="http://schemas.microsoft.com/office/drawing/2016/5/13/chartex" xmlns:cx8="http://schemas.microsoft.com/office/drawing/2016/5/14/chartex" xmlns:mc="http://schemas.openxmlformats.org/markup-compatibility/2006" xmlns:aink="http://schemas.microsoft.com/office/drawing/2016/ink" xmlns:am3d="http://schemas.microsoft.com/office/drawing/2017/model3d" xmlns:o="urn:schemas-microsoft-com:office:office" xmlns:r="http://schemas.openxmlformats.org/officeDocument/2006/relationships" xmlns:m="http://schemas.openxmlformats.org/officeDocument/2006/math" xmlns:v="urn:schemas-microsoft-com:vml" xmlns:wp14="http://schemas.microsoft.com/office/word/2010/wordprocessingDrawing" xmlns:wp="http://schemas.openxmlformats.org/drawingml/2006/wordprocessingDrawing" xmlns:w10="urn:schemas-microsoft-com:office:word" xmlns:w="http://schemas.openxmlformats.org/wordprocessingml/2006/main" xmlns:w14="http://schemas.microsoft.com/office/word/2010/wordml" xmlns:w15="http://schemas.microsoft.com/office/word/2012/wordml" xmlns:w16cex="http://schemas.microsoft.com/office/word/2018/wordml/cex" xmlns:w16cid="http://schemas.microsoft.com/office/word/2016/wordml/cid" xmlns:w16="http://schemas.microsoft.com/office/word/2018/wordml" xmlns:w16sdtdh="http://schemas.microsoft.com/office/word/2020/wordml/sdtdatahash" xmlns:w16se="http://schemas.microsoft.com/office/word/2015/wordml/symex" xmlns:wpg="http://schemas.microsoft.com/office/word/2010/wordprocessingGroup" xmlns:wpi="http://schemas.microsoft.com/office/word/2010/wordprocessingInk" xmlns:wne="http://schemas.microsoft.com/office/word/2006/wordml" xmlns:wps="http://schemas.microsoft.com/office/word/2010/wordprocessingShape" mc:Ignorable="w14 w15 w16se w16cid w16 w16cex w16sdtdh wp14">
+<w:ftr xmlns:wpc="http://schemas.microsoft.com/office/word/2010/wordprocessingCanvas" xmlns:cx="http://schemas.microsoft.com/office/drawing/2014/chartex" xmlns:cx1="http://schemas.microsoft.com/office/drawing/2015/9/8/chartex" xmlns:mc="http://schemas.openxmlformats.org/markup-compatibility/2006" xmlns:o="urn:schemas-microsoft-com:office:office" xmlns:r="http://schemas.openxmlformats.org/officeDocument/2006/relationships" xmlns:m="http://schemas.openxmlformats.org/officeDocument/2006/math" xmlns:v="urn:schemas-microsoft-com:vml" xmlns:wp14="http://schemas.microsoft.com/office/word/2010/wordprocessingDrawing" xmlns:wp="http://schemas.openxmlformats.org/drawingml/2006/wordprocessingDrawing" xmlns:w10="urn:schemas-microsoft-com:office:word" xmlns:w="http://schemas.openxmlformats.org/wordprocessingml/2006/main" xmlns:w14="http://schemas.microsoft.com/office/word/2010/wordml" xmlns:w15="http://schemas.microsoft.com/office/word/2012/wordml" xmlns:w16se="http://schemas.microsoft.com/office/word/2015/wordml/symex" xmlns:wpg="http://schemas.microsoft.com/office/word/2010/wordprocessingGroup" xmlns:wpi="http://schemas.microsoft.com/office/word/2010/wordprocessingInk" xmlns:wne="http://schemas.microsoft.com/office/word/2006/wordml" xmlns:wps="http://schemas.microsoft.com/office/word/2010/wordprocessingShape" mc:Ignorable="w14 w15 w16se wp14">
   <w:p>
     <w:pPr>
       <w:pStyle w:val="Piedepgina"/>
@@ -1851,7 +2226,7 @@
 </file>
 
 <file path=word/footnotes.xml><?xml version="1.0" encoding="utf-8"?>
-<w:footnotes xmlns:wpc="http://schemas.microsoft.com/office/word/2010/wordprocessingCanvas" xmlns:cx="http://schemas.microsoft.com/office/drawing/2014/chartex" xmlns:cx1="http://schemas.microsoft.com/office/drawing/2015/9/8/chartex" xmlns:cx2="http://schemas.microsoft.com/office/drawing/2015/10/21/chartex" xmlns:cx3="http://schemas.microsoft.com/office/drawing/2016/5/9/chartex" xmlns:cx4="http://schemas.microsoft.com/office/drawing/2016/5/10/chartex" xmlns:cx5="http://schemas.microsoft.com/office/drawing/2016/5/11/chartex" xmlns:cx6="http://schemas.microsoft.com/office/drawing/2016/5/12/chartex" xmlns:cx7="http://schemas.microsoft.com/office/drawing/2016/5/13/chartex" xmlns:cx8="http://schemas.microsoft.com/office/drawing/2016/5/14/chartex" xmlns:mc="http://schemas.openxmlformats.org/markup-compatibility/2006" xmlns:aink="http://schemas.microsoft.com/office/drawing/2016/ink" xmlns:am3d="http://schemas.microsoft.com/office/drawing/2017/model3d" xmlns:o="urn:schemas-microsoft-com:office:office" xmlns:r="http://schemas.openxmlformats.org/officeDocument/2006/relationships" xmlns:m="http://schemas.openxmlformats.org/officeDocument/2006/math" xmlns:v="urn:schemas-microsoft-com:vml" xmlns:wp14="http://schemas.microsoft.com/office/word/2010/wordprocessingDrawing" xmlns:wp="http://schemas.openxmlformats.org/drawingml/2006/wordprocessingDrawing" xmlns:w10="urn:schemas-microsoft-com:office:word" xmlns:w="http://schemas.openxmlformats.org/wordprocessingml/2006/main" xmlns:w14="http://schemas.microsoft.com/office/word/2010/wordml" xmlns:w15="http://schemas.microsoft.com/office/word/2012/wordml" xmlns:w16cex="http://schemas.microsoft.com/office/word/2018/wordml/cex" xmlns:w16cid="http://schemas.microsoft.com/office/word/2016/wordml/cid" xmlns:w16="http://schemas.microsoft.com/office/word/2018/wordml" xmlns:w16sdtdh="http://schemas.microsoft.com/office/word/2020/wordml/sdtdatahash" xmlns:w16se="http://schemas.microsoft.com/office/word/2015/wordml/symex" xmlns:wpg="http://schemas.microsoft.com/office/word/2010/wordprocessingGroup" xmlns:wpi="http://schemas.microsoft.com/office/word/2010/wordprocessingInk" xmlns:wne="http://schemas.microsoft.com/office/word/2006/wordml" xmlns:wps="http://schemas.microsoft.com/office/word/2010/wordprocessingShape" mc:Ignorable="w14 w15 w16se w16cid w16 w16cex w16sdtdh wp14">
+<w:footnotes xmlns:wpc="http://schemas.microsoft.com/office/word/2010/wordprocessingCanvas" xmlns:cx="http://schemas.microsoft.com/office/drawing/2014/chartex" xmlns:cx1="http://schemas.microsoft.com/office/drawing/2015/9/8/chartex" xmlns:mc="http://schemas.openxmlformats.org/markup-compatibility/2006" xmlns:o="urn:schemas-microsoft-com:office:office" xmlns:r="http://schemas.openxmlformats.org/officeDocument/2006/relationships" xmlns:m="http://schemas.openxmlformats.org/officeDocument/2006/math" xmlns:v="urn:schemas-microsoft-com:vml" xmlns:wp14="http://schemas.microsoft.com/office/word/2010/wordprocessingDrawing" xmlns:wp="http://schemas.openxmlformats.org/drawingml/2006/wordprocessingDrawing" xmlns:w10="urn:schemas-microsoft-com:office:word" xmlns:w="http://schemas.openxmlformats.org/wordprocessingml/2006/main" xmlns:w14="http://schemas.microsoft.com/office/word/2010/wordml" xmlns:w15="http://schemas.microsoft.com/office/word/2012/wordml" xmlns:w16se="http://schemas.microsoft.com/office/word/2015/wordml/symex" xmlns:wpg="http://schemas.microsoft.com/office/word/2010/wordprocessingGroup" xmlns:wpi="http://schemas.microsoft.com/office/word/2010/wordprocessingInk" xmlns:wne="http://schemas.microsoft.com/office/word/2006/wordml" xmlns:wps="http://schemas.microsoft.com/office/word/2010/wordprocessingShape" mc:Ignorable="w14 w15 w16se wp14">
   <w:footnote w:type="separator" w:id="-1">
     <w:p>
       <w:pPr>
@@ -1876,7 +2251,7 @@
 </file>
 
 <file path=word/header1.xml><?xml version="1.0" encoding="utf-8"?>
-<w:hdr xmlns:wpc="http://schemas.microsoft.com/office/word/2010/wordprocessingCanvas" xmlns:cx="http://schemas.microsoft.com/office/drawing/2014/chartex" xmlns:cx1="http://schemas.microsoft.com/office/drawing/2015/9/8/chartex" xmlns:cx2="http://schemas.microsoft.com/office/drawing/2015/10/21/chartex" xmlns:cx3="http://schemas.microsoft.com/office/drawing/2016/5/9/chartex" xmlns:cx4="http://schemas.microsoft.com/office/drawing/2016/5/10/chartex" xmlns:cx5="http://schemas.microsoft.com/office/drawing/2016/5/11/chartex" xmlns:cx6="http://schemas.microsoft.com/office/drawing/2016/5/12/chartex" xmlns:cx7="http://schemas.microsoft.com/office/drawing/2016/5/13/chartex" xmlns:cx8="http://schemas.microsoft.com/office/drawing/2016/5/14/chartex" xmlns:mc="http://schemas.openxmlformats.org/markup-compatibility/2006" xmlns:aink="http://schemas.microsoft.com/office/drawing/2016/ink" xmlns:am3d="http://schemas.microsoft.com/office/drawing/2017/model3d" xmlns:o="urn:schemas-microsoft-com:office:office" xmlns:r="http://schemas.openxmlformats.org/officeDocument/2006/relationships" xmlns:m="http://schemas.openxmlformats.org/officeDocument/2006/math" xmlns:v="urn:schemas-microsoft-com:vml" xmlns:wp14="http://schemas.microsoft.com/office/word/2010/wordprocessingDrawing" xmlns:wp="http://schemas.openxmlformats.org/drawingml/2006/wordprocessingDrawing" xmlns:w10="urn:schemas-microsoft-com:office:word" xmlns:w="http://schemas.openxmlformats.org/wordprocessingml/2006/main" xmlns:w14="http://schemas.microsoft.com/office/word/2010/wordml" xmlns:w15="http://schemas.microsoft.com/office/word/2012/wordml" xmlns:w16cex="http://schemas.microsoft.com/office/word/2018/wordml/cex" xmlns:w16cid="http://schemas.microsoft.com/office/word/2016/wordml/cid" xmlns:w16="http://schemas.microsoft.com/office/word/2018/wordml" xmlns:w16sdtdh="http://schemas.microsoft.com/office/word/2020/wordml/sdtdatahash" xmlns:w16se="http://schemas.microsoft.com/office/word/2015/wordml/symex" xmlns:wpg="http://schemas.microsoft.com/office/word/2010/wordprocessingGroup" xmlns:wpi="http://schemas.microsoft.com/office/word/2010/wordprocessingInk" xmlns:wne="http://schemas.microsoft.com/office/word/2006/wordml" xmlns:wps="http://schemas.microsoft.com/office/word/2010/wordprocessingShape" mc:Ignorable="w14 w15 w16se w16cid w16 w16cex w16sdtdh wp14">
+<w:hdr xmlns:wpc="http://schemas.microsoft.com/office/word/2010/wordprocessingCanvas" xmlns:cx="http://schemas.microsoft.com/office/drawing/2014/chartex" xmlns:cx1="http://schemas.microsoft.com/office/drawing/2015/9/8/chartex" xmlns:mc="http://schemas.openxmlformats.org/markup-compatibility/2006" xmlns:o="urn:schemas-microsoft-com:office:office" xmlns:r="http://schemas.openxmlformats.org/officeDocument/2006/relationships" xmlns:m="http://schemas.openxmlformats.org/officeDocument/2006/math" xmlns:v="urn:schemas-microsoft-com:vml" xmlns:wp14="http://schemas.microsoft.com/office/word/2010/wordprocessingDrawing" xmlns:wp="http://schemas.openxmlformats.org/drawingml/2006/wordprocessingDrawing" xmlns:w10="urn:schemas-microsoft-com:office:word" xmlns:w="http://schemas.openxmlformats.org/wordprocessingml/2006/main" xmlns:w14="http://schemas.microsoft.com/office/word/2010/wordml" xmlns:w15="http://schemas.microsoft.com/office/word/2012/wordml" xmlns:w16se="http://schemas.microsoft.com/office/word/2015/wordml/symex" xmlns:wpg="http://schemas.microsoft.com/office/word/2010/wordprocessingGroup" xmlns:wpi="http://schemas.microsoft.com/office/word/2010/wordprocessingInk" xmlns:wne="http://schemas.microsoft.com/office/word/2006/wordml" xmlns:wps="http://schemas.microsoft.com/office/word/2010/wordprocessingShape" mc:Ignorable="w14 w15 w16se wp14">
   <w:p>
     <w:pPr>
       <w:pStyle w:val="Encabezado"/>
@@ -1953,7 +2328,7 @@
 </file>
 
 <file path=word/header2.xml><?xml version="1.0" encoding="utf-8"?>
-<w:hdr xmlns:wpc="http://schemas.microsoft.com/office/word/2010/wordprocessingCanvas" xmlns:cx="http://schemas.microsoft.com/office/drawing/2014/chartex" xmlns:cx1="http://schemas.microsoft.com/office/drawing/2015/9/8/chartex" xmlns:cx2="http://schemas.microsoft.com/office/drawing/2015/10/21/chartex" xmlns:cx3="http://schemas.microsoft.com/office/drawing/2016/5/9/chartex" xmlns:cx4="http://schemas.microsoft.com/office/drawing/2016/5/10/chartex" xmlns:cx5="http://schemas.microsoft.com/office/drawing/2016/5/11/chartex" xmlns:cx6="http://schemas.microsoft.com/office/drawing/2016/5/12/chartex" xmlns:cx7="http://schemas.microsoft.com/office/drawing/2016/5/13/chartex" xmlns:cx8="http://schemas.microsoft.com/office/drawing/2016/5/14/chartex" xmlns:mc="http://schemas.openxmlformats.org/markup-compatibility/2006" xmlns:aink="http://schemas.microsoft.com/office/drawing/2016/ink" xmlns:am3d="http://schemas.microsoft.com/office/drawing/2017/model3d" xmlns:o="urn:schemas-microsoft-com:office:office" xmlns:r="http://schemas.openxmlformats.org/officeDocument/2006/relationships" xmlns:m="http://schemas.openxmlformats.org/officeDocument/2006/math" xmlns:v="urn:schemas-microsoft-com:vml" xmlns:wp14="http://schemas.microsoft.com/office/word/2010/wordprocessingDrawing" xmlns:wp="http://schemas.openxmlformats.org/drawingml/2006/wordprocessingDrawing" xmlns:w10="urn:schemas-microsoft-com:office:word" xmlns:w="http://schemas.openxmlformats.org/wordprocessingml/2006/main" xmlns:w14="http://schemas.microsoft.com/office/word/2010/wordml" xmlns:w15="http://schemas.microsoft.com/office/word/2012/wordml" xmlns:w16cex="http://schemas.microsoft.com/office/word/2018/wordml/cex" xmlns:w16cid="http://schemas.microsoft.com/office/word/2016/wordml/cid" xmlns:w16="http://schemas.microsoft.com/office/word/2018/wordml" xmlns:w16sdtdh="http://schemas.microsoft.com/office/word/2020/wordml/sdtdatahash" xmlns:w16se="http://schemas.microsoft.com/office/word/2015/wordml/symex" xmlns:wpg="http://schemas.microsoft.com/office/word/2010/wordprocessingGroup" xmlns:wpi="http://schemas.microsoft.com/office/word/2010/wordprocessingInk" xmlns:wne="http://schemas.microsoft.com/office/word/2006/wordml" xmlns:wps="http://schemas.microsoft.com/office/word/2010/wordprocessingShape" mc:Ignorable="w14 w15 w16se w16cid w16 w16cex w16sdtdh wp14">
+<w:hdr xmlns:wpc="http://schemas.microsoft.com/office/word/2010/wordprocessingCanvas" xmlns:cx="http://schemas.microsoft.com/office/drawing/2014/chartex" xmlns:cx1="http://schemas.microsoft.com/office/drawing/2015/9/8/chartex" xmlns:mc="http://schemas.openxmlformats.org/markup-compatibility/2006" xmlns:o="urn:schemas-microsoft-com:office:office" xmlns:r="http://schemas.openxmlformats.org/officeDocument/2006/relationships" xmlns:m="http://schemas.openxmlformats.org/officeDocument/2006/math" xmlns:v="urn:schemas-microsoft-com:vml" xmlns:wp14="http://schemas.microsoft.com/office/word/2010/wordprocessingDrawing" xmlns:wp="http://schemas.openxmlformats.org/drawingml/2006/wordprocessingDrawing" xmlns:w10="urn:schemas-microsoft-com:office:word" xmlns:w="http://schemas.openxmlformats.org/wordprocessingml/2006/main" xmlns:w14="http://schemas.microsoft.com/office/word/2010/wordml" xmlns:w15="http://schemas.microsoft.com/office/word/2012/wordml" xmlns:w16se="http://schemas.microsoft.com/office/word/2015/wordml/symex" xmlns:wpg="http://schemas.microsoft.com/office/word/2010/wordprocessingGroup" xmlns:wpi="http://schemas.microsoft.com/office/word/2010/wordprocessingInk" xmlns:wne="http://schemas.microsoft.com/office/word/2006/wordml" xmlns:wps="http://schemas.microsoft.com/office/word/2010/wordprocessingShape" mc:Ignorable="w14 w15 w16se wp14">
   <w:p>
     <w:pPr>
       <w:pStyle w:val="Encabezado"/>
@@ -4927,7 +5302,7 @@
             </wp:anchor>
           </w:drawing>
         </mc:Choice>
-        <mc:Fallback>
+        <mc:Fallback xmlns:w16sdtdh="http://schemas.microsoft.com/office/word/2020/wordml/sdtdatahash" xmlns:w16="http://schemas.microsoft.com/office/word/2018/wordml" xmlns:w16cid="http://schemas.microsoft.com/office/word/2016/wordml/cid" xmlns:w16cex="http://schemas.microsoft.com/office/word/2018/wordml/cex" xmlns:am3d="http://schemas.microsoft.com/office/drawing/2017/model3d" xmlns:aink="http://schemas.microsoft.com/office/drawing/2016/ink" xmlns:cx8="http://schemas.microsoft.com/office/drawing/2016/5/14/chartex" xmlns:cx7="http://schemas.microsoft.com/office/drawing/2016/5/13/chartex" xmlns:cx6="http://schemas.microsoft.com/office/drawing/2016/5/12/chartex" xmlns:cx5="http://schemas.microsoft.com/office/drawing/2016/5/11/chartex" xmlns:cx4="http://schemas.microsoft.com/office/drawing/2016/5/10/chartex" xmlns:cx3="http://schemas.microsoft.com/office/drawing/2016/5/9/chartex" xmlns:cx2="http://schemas.microsoft.com/office/drawing/2015/10/21/chartex">
           <w:pict>
             <v:group w14:anchorId="28817108" id="Grupo 145" o:spid="_x0000_s1026" style="position:absolute;margin-left:0;margin-top:7.35pt;width:567.8pt;height:119.55pt;z-index:-251654144;mso-position-horizontal:left;mso-position-horizontal-relative:page;mso-position-vertical-relative:page" coordorigin="441,444" coordsize="11356,2391" o:gfxdata="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">
               <v:group id="Group 13" o:spid="_x0000_s1027" style="position:absolute;left:9765;top:454;width:2021;height:266" coordorigin="9765,454" coordsize="2021,266" o:gfxdata="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">
@@ -5085,7 +5460,7 @@
 </file>
 
 <file path=word/numbering.xml><?xml version="1.0" encoding="utf-8"?>
-<w:numbering xmlns:wpc="http://schemas.microsoft.com/office/word/2010/wordprocessingCanvas" xmlns:cx="http://schemas.microsoft.com/office/drawing/2014/chartex" xmlns:cx1="http://schemas.microsoft.com/office/drawing/2015/9/8/chartex" xmlns:cx2="http://schemas.microsoft.com/office/drawing/2015/10/21/chartex" xmlns:cx3="http://schemas.microsoft.com/office/drawing/2016/5/9/chartex" xmlns:cx4="http://schemas.microsoft.com/office/drawing/2016/5/10/chartex" xmlns:cx5="http://schemas.microsoft.com/office/drawing/2016/5/11/chartex" xmlns:cx6="http://schemas.microsoft.com/office/drawing/2016/5/12/chartex" xmlns:cx7="http://schemas.microsoft.com/office/drawing/2016/5/13/chartex" xmlns:cx8="http://schemas.microsoft.com/office/drawing/2016/5/14/chartex" xmlns:mc="http://schemas.openxmlformats.org/markup-compatibility/2006" xmlns:aink="http://schemas.microsoft.com/office/drawing/2016/ink" xmlns:am3d="http://schemas.microsoft.com/office/drawing/2017/model3d" xmlns:o="urn:schemas-microsoft-com:office:office" xmlns:r="http://schemas.openxmlformats.org/officeDocument/2006/relationships" xmlns:m="http://schemas.openxmlformats.org/officeDocument/2006/math" xmlns:v="urn:schemas-microsoft-com:vml" xmlns:wp14="http://schemas.microsoft.com/office/word/2010/wordprocessingDrawing" xmlns:wp="http://schemas.openxmlformats.org/drawingml/2006/wordprocessingDrawing" xmlns:w10="urn:schemas-microsoft-com:office:word" xmlns:w="http://schemas.openxmlformats.org/wordprocessingml/2006/main" xmlns:w14="http://schemas.microsoft.com/office/word/2010/wordml" xmlns:w15="http://schemas.microsoft.com/office/word/2012/wordml" xmlns:w16cex="http://schemas.microsoft.com/office/word/2018/wordml/cex" xmlns:w16cid="http://schemas.microsoft.com/office/word/2016/wordml/cid" xmlns:w16="http://schemas.microsoft.com/office/word/2018/wordml" xmlns:w16sdtdh="http://schemas.microsoft.com/office/word/2020/wordml/sdtdatahash" xmlns:w16se="http://schemas.microsoft.com/office/word/2015/wordml/symex" xmlns:wpg="http://schemas.microsoft.com/office/word/2010/wordprocessingGroup" xmlns:wpi="http://schemas.microsoft.com/office/word/2010/wordprocessingInk" xmlns:wne="http://schemas.microsoft.com/office/word/2006/wordml" xmlns:wps="http://schemas.microsoft.com/office/word/2010/wordprocessingShape" mc:Ignorable="w14 w15 w16se w16cid w16 w16cex w16sdtdh wp14">
+<w:numbering xmlns:wpc="http://schemas.microsoft.com/office/word/2010/wordprocessingCanvas" xmlns:cx="http://schemas.microsoft.com/office/drawing/2014/chartex" xmlns:cx1="http://schemas.microsoft.com/office/drawing/2015/9/8/chartex" xmlns:mc="http://schemas.openxmlformats.org/markup-compatibility/2006" xmlns:o="urn:schemas-microsoft-com:office:office" xmlns:r="http://schemas.openxmlformats.org/officeDocument/2006/relationships" xmlns:m="http://schemas.openxmlformats.org/officeDocument/2006/math" xmlns:v="urn:schemas-microsoft-com:vml" xmlns:wp14="http://schemas.microsoft.com/office/word/2010/wordprocessingDrawing" xmlns:wp="http://schemas.openxmlformats.org/drawingml/2006/wordprocessingDrawing" xmlns:w10="urn:schemas-microsoft-com:office:word" xmlns:w="http://schemas.openxmlformats.org/wordprocessingml/2006/main" xmlns:w14="http://schemas.microsoft.com/office/word/2010/wordml" xmlns:w15="http://schemas.microsoft.com/office/word/2012/wordml" xmlns:w16se="http://schemas.microsoft.com/office/word/2015/wordml/symex" xmlns:wpg="http://schemas.microsoft.com/office/word/2010/wordprocessingGroup" xmlns:wpi="http://schemas.microsoft.com/office/word/2010/wordprocessingInk" xmlns:wne="http://schemas.microsoft.com/office/word/2006/wordml" xmlns:wps="http://schemas.microsoft.com/office/word/2010/wordprocessingShape" mc:Ignorable="w14 w15 w16se wp14">
   <w:abstractNum w:abstractNumId="0" w15:restartNumberingAfterBreak="0">
     <w:nsid w:val="098307C0"/>
     <w:multiLevelType w:val="hybridMultilevel"/>
@@ -5912,6 +6287,95 @@
     </w:lvl>
   </w:abstractNum>
   <w:abstractNum w:abstractNumId="8" w15:restartNumberingAfterBreak="0">
+    <w:nsid w:val="583A60D4"/>
+    <w:multiLevelType w:val="hybridMultilevel"/>
+    <w:tmpl w:val="AFD04E58"/>
+    <w:lvl w:ilvl="0" w:tplc="5F00FA9A">
+      <w:start w:val="1"/>
+      <w:numFmt w:val="decimal"/>
+      <w:lvlText w:val="%1-"/>
+      <w:lvlJc w:val="left"/>
+      <w:pPr>
+        <w:ind w:left="720" w:hanging="360"/>
+      </w:pPr>
+      <w:rPr>
+        <w:rFonts w:hint="default"/>
+      </w:rPr>
+    </w:lvl>
+    <w:lvl w:ilvl="1" w:tplc="340A0019" w:tentative="1">
+      <w:start w:val="1"/>
+      <w:numFmt w:val="lowerLetter"/>
+      <w:lvlText w:val="%2."/>
+      <w:lvlJc w:val="left"/>
+      <w:pPr>
+        <w:ind w:left="1440" w:hanging="360"/>
+      </w:pPr>
+    </w:lvl>
+    <w:lvl w:ilvl="2" w:tplc="340A001B" w:tentative="1">
+      <w:start w:val="1"/>
+      <w:numFmt w:val="lowerRoman"/>
+      <w:lvlText w:val="%3."/>
+      <w:lvlJc w:val="right"/>
+      <w:pPr>
+        <w:ind w:left="2160" w:hanging="180"/>
+      </w:pPr>
+    </w:lvl>
+    <w:lvl w:ilvl="3" w:tplc="340A000F" w:tentative="1">
+      <w:start w:val="1"/>
+      <w:numFmt w:val="decimal"/>
+      <w:lvlText w:val="%4."/>
+      <w:lvlJc w:val="left"/>
+      <w:pPr>
+        <w:ind w:left="2880" w:hanging="360"/>
+      </w:pPr>
+    </w:lvl>
+    <w:lvl w:ilvl="4" w:tplc="340A0019" w:tentative="1">
+      <w:start w:val="1"/>
+      <w:numFmt w:val="lowerLetter"/>
+      <w:lvlText w:val="%5."/>
+      <w:lvlJc w:val="left"/>
+      <w:pPr>
+        <w:ind w:left="3600" w:hanging="360"/>
+      </w:pPr>
+    </w:lvl>
+    <w:lvl w:ilvl="5" w:tplc="340A001B" w:tentative="1">
+      <w:start w:val="1"/>
+      <w:numFmt w:val="lowerRoman"/>
+      <w:lvlText w:val="%6."/>
+      <w:lvlJc w:val="right"/>
+      <w:pPr>
+        <w:ind w:left="4320" w:hanging="180"/>
+      </w:pPr>
+    </w:lvl>
+    <w:lvl w:ilvl="6" w:tplc="340A000F" w:tentative="1">
+      <w:start w:val="1"/>
+      <w:numFmt w:val="decimal"/>
+      <w:lvlText w:val="%7."/>
+      <w:lvlJc w:val="left"/>
+      <w:pPr>
+        <w:ind w:left="5040" w:hanging="360"/>
+      </w:pPr>
+    </w:lvl>
+    <w:lvl w:ilvl="7" w:tplc="340A0019" w:tentative="1">
+      <w:start w:val="1"/>
+      <w:numFmt w:val="lowerLetter"/>
+      <w:lvlText w:val="%8."/>
+      <w:lvlJc w:val="left"/>
+      <w:pPr>
+        <w:ind w:left="5760" w:hanging="360"/>
+      </w:pPr>
+    </w:lvl>
+    <w:lvl w:ilvl="8" w:tplc="340A001B" w:tentative="1">
+      <w:start w:val="1"/>
+      <w:numFmt w:val="lowerRoman"/>
+      <w:lvlText w:val="%9."/>
+      <w:lvlJc w:val="right"/>
+      <w:pPr>
+        <w:ind w:left="6480" w:hanging="180"/>
+      </w:pPr>
+    </w:lvl>
+  </w:abstractNum>
+  <w:abstractNum w:abstractNumId="9" w15:restartNumberingAfterBreak="0">
     <w:nsid w:val="5956032F"/>
     <w:multiLevelType w:val="hybridMultilevel"/>
     <w:tmpl w:val="1302845A"/>
@@ -6006,7 +6470,7 @@
       </w:pPr>
     </w:lvl>
   </w:abstractNum>
-  <w:abstractNum w:abstractNumId="9" w15:restartNumberingAfterBreak="0">
+  <w:abstractNum w:abstractNumId="10" w15:restartNumberingAfterBreak="0">
     <w:nsid w:val="5BA811F0"/>
     <w:multiLevelType w:val="hybridMultilevel"/>
     <w:tmpl w:val="D25E1EBE"/>
@@ -6119,7 +6583,7 @@
       </w:rPr>
     </w:lvl>
   </w:abstractNum>
-  <w:abstractNum w:abstractNumId="10" w15:restartNumberingAfterBreak="0">
+  <w:abstractNum w:abstractNumId="11" w15:restartNumberingAfterBreak="0">
     <w:nsid w:val="6E452C16"/>
     <w:multiLevelType w:val="hybridMultilevel"/>
     <w:tmpl w:val="E982D23E"/>
@@ -6217,13 +6681,13 @@
     <w:abstractNumId w:val="5"/>
   </w:num>
   <w:num w:numId="2">
-    <w:abstractNumId w:val="9"/>
+    <w:abstractNumId w:val="10"/>
   </w:num>
   <w:num w:numId="3">
     <w:abstractNumId w:val="0"/>
   </w:num>
   <w:num w:numId="4">
-    <w:abstractNumId w:val="10"/>
+    <w:abstractNumId w:val="11"/>
   </w:num>
   <w:num w:numId="5">
     <w:abstractNumId w:val="7"/>
@@ -6253,28 +6717,31 @@
     <w:abstractNumId w:val="1"/>
   </w:num>
   <w:num w:numId="13">
-    <w:abstractNumId w:val="8"/>
+    <w:abstractNumId w:val="9"/>
   </w:num>
   <w:num w:numId="14">
-    <w:abstractNumId w:val="8"/>
+    <w:abstractNumId w:val="9"/>
   </w:num>
   <w:num w:numId="15">
-    <w:abstractNumId w:val="8"/>
+    <w:abstractNumId w:val="9"/>
   </w:num>
   <w:num w:numId="16">
-    <w:abstractNumId w:val="8"/>
+    <w:abstractNumId w:val="9"/>
   </w:num>
   <w:num w:numId="17">
-    <w:abstractNumId w:val="8"/>
+    <w:abstractNumId w:val="9"/>
   </w:num>
   <w:num w:numId="18">
     <w:abstractNumId w:val="6"/>
+  </w:num>
+  <w:num w:numId="19">
+    <w:abstractNumId w:val="8"/>
   </w:num>
 </w:numbering>
 </file>
 
 <file path=word/styles.xml><?xml version="1.0" encoding="utf-8"?>
-<w:styles xmlns:mc="http://schemas.openxmlformats.org/markup-compatibility/2006" xmlns:r="http://schemas.openxmlformats.org/officeDocument/2006/relationships" xmlns:w="http://schemas.openxmlformats.org/wordprocessingml/2006/main" xmlns:w14="http://schemas.microsoft.com/office/word/2010/wordml" xmlns:w15="http://schemas.microsoft.com/office/word/2012/wordml" xmlns:w16cex="http://schemas.microsoft.com/office/word/2018/wordml/cex" xmlns:w16cid="http://schemas.microsoft.com/office/word/2016/wordml/cid" xmlns:w16="http://schemas.microsoft.com/office/word/2018/wordml" xmlns:w16sdtdh="http://schemas.microsoft.com/office/word/2020/wordml/sdtdatahash" xmlns:w16se="http://schemas.microsoft.com/office/word/2015/wordml/symex" mc:Ignorable="w14 w15 w16se w16cid w16 w16cex w16sdtdh">
+<w:styles xmlns:mc="http://schemas.openxmlformats.org/markup-compatibility/2006" xmlns:r="http://schemas.openxmlformats.org/officeDocument/2006/relationships" xmlns:w="http://schemas.openxmlformats.org/wordprocessingml/2006/main" xmlns:w14="http://schemas.microsoft.com/office/word/2010/wordml" xmlns:w15="http://schemas.microsoft.com/office/word/2012/wordml" xmlns:w16se="http://schemas.microsoft.com/office/word/2015/wordml/symex" mc:Ignorable="w14 w15 w16se">
   <w:docDefaults>
     <w:rPrDefault>
       <w:rPr>
@@ -6290,7 +6757,7 @@
       </w:pPr>
     </w:pPrDefault>
   </w:docDefaults>
-  <w:latentStyles w:defLockedState="0" w:defUIPriority="99" w:defSemiHidden="0" w:defUnhideWhenUsed="0" w:defQFormat="0" w:count="376">
+  <w:latentStyles w:defLockedState="0" w:defUIPriority="99" w:defSemiHidden="0" w:defUnhideWhenUsed="0" w:defQFormat="0" w:count="371">
     <w:lsdException w:name="Normal" w:uiPriority="0" w:qFormat="1"/>
     <w:lsdException w:name="heading 1" w:uiPriority="9" w:qFormat="1"/>
     <w:lsdException w:name="heading 2" w:semiHidden="1" w:uiPriority="9" w:unhideWhenUsed="1" w:qFormat="1"/>
@@ -6396,6 +6863,7 @@
     <w:lsdException w:name="HTML Sample" w:semiHidden="1" w:unhideWhenUsed="1"/>
     <w:lsdException w:name="HTML Typewriter" w:semiHidden="1" w:unhideWhenUsed="1"/>
     <w:lsdException w:name="HTML Variable" w:semiHidden="1" w:unhideWhenUsed="1"/>
+    <w:lsdException w:name="Normal Table" w:semiHidden="1" w:unhideWhenUsed="1"/>
     <w:lsdException w:name="annotation subject" w:semiHidden="1" w:unhideWhenUsed="1"/>
     <w:lsdException w:name="No List" w:semiHidden="1" w:unhideWhenUsed="1"/>
     <w:lsdException w:name="Outline List 1" w:semiHidden="1" w:unhideWhenUsed="1"/>
@@ -6438,8 +6906,11 @@
     <w:lsdException w:name="Table Contemporary" w:semiHidden="1" w:unhideWhenUsed="1"/>
     <w:lsdException w:name="Table Elegant" w:semiHidden="1" w:unhideWhenUsed="1"/>
     <w:lsdException w:name="Table Professional" w:semiHidden="1" w:unhideWhenUsed="1"/>
+    <w:lsdException w:name="Table Subtle 1" w:semiHidden="1" w:unhideWhenUsed="1"/>
     <w:lsdException w:name="Table Subtle 2" w:semiHidden="1" w:unhideWhenUsed="1"/>
     <w:lsdException w:name="Table Web 1" w:semiHidden="1" w:unhideWhenUsed="1"/>
+    <w:lsdException w:name="Table Web 2" w:semiHidden="1" w:unhideWhenUsed="1"/>
+    <w:lsdException w:name="Table Web 3" w:semiHidden="1" w:unhideWhenUsed="1"/>
     <w:lsdException w:name="Balloon Text" w:semiHidden="1" w:unhideWhenUsed="1"/>
     <w:lsdException w:name="Table Grid" w:uiPriority="39"/>
     <w:lsdException w:name="Table Theme" w:semiHidden="1" w:unhideWhenUsed="1"/>
@@ -6658,11 +7129,6 @@
     <w:lsdException w:name="List Table 5 Dark Accent 6" w:uiPriority="50"/>
     <w:lsdException w:name="List Table 6 Colorful Accent 6" w:uiPriority="51"/>
     <w:lsdException w:name="List Table 7 Colorful Accent 6" w:uiPriority="52"/>
-    <w:lsdException w:name="Mention" w:semiHidden="1" w:unhideWhenUsed="1"/>
-    <w:lsdException w:name="Smart Hyperlink" w:semiHidden="1" w:unhideWhenUsed="1"/>
-    <w:lsdException w:name="Hashtag" w:semiHidden="1" w:unhideWhenUsed="1"/>
-    <w:lsdException w:name="Unresolved Mention" w:semiHidden="1" w:unhideWhenUsed="1"/>
-    <w:lsdException w:name="Smart Link" w:semiHidden="1" w:unhideWhenUsed="1"/>
   </w:latentStyles>
   <w:style w:type="paragraph" w:default="1" w:styleId="Normal">
     <w:name w:val="Normal"/>
@@ -8145,7 +8611,12 @@
 </file>
 
 <file path=customXml/item1.xml><?xml version="1.0" encoding="utf-8"?>
-<b:Sources xmlns:b="http://schemas.openxmlformats.org/officeDocument/2006/bibliography" xmlns="http://schemas.openxmlformats.org/officeDocument/2006/bibliography" SelectedStyle="\APASixthEditionOfficeOnline.xsl" StyleName="APA" Version="6"/>
+<?mso-contentType ?>
+<FormTemplates xmlns="http://schemas.microsoft.com/sharepoint/v3/contenttype/forms">
+  <Display>DocumentLibraryForm</Display>
+  <Edit>DocumentLibraryForm</Edit>
+  <New>DocumentLibraryForm</New>
+</FormTemplates>
 </file>
 
 <file path=customXml/item2.xml><?xml version="1.0" encoding="utf-8"?>
@@ -8263,18 +8734,13 @@
 </file>
 
 <file path=customXml/item3.xml><?xml version="1.0" encoding="utf-8"?>
-<?mso-contentType ?>
-<FormTemplates xmlns="http://schemas.microsoft.com/sharepoint/v3/contenttype/forms">
-  <Display>DocumentLibraryForm</Display>
-  <Edit>DocumentLibraryForm</Edit>
-  <New>DocumentLibraryForm</New>
-</FormTemplates>
+<b:Sources xmlns:b="http://schemas.openxmlformats.org/officeDocument/2006/bibliography" xmlns="http://schemas.openxmlformats.org/officeDocument/2006/bibliography" SelectedStyle="\APASixthEditionOfficeOnline.xsl" StyleName="APA" Version="6"/>
 </file>
 
 <file path=customXml/itemProps1.xml><?xml version="1.0" encoding="utf-8"?>
-<ds:datastoreItem xmlns:ds="http://schemas.openxmlformats.org/officeDocument/2006/customXml" ds:itemID="{79276FD7-1CEE-43B1-B5A6-D8BB03220993}">
+<ds:datastoreItem xmlns:ds="http://schemas.openxmlformats.org/officeDocument/2006/customXml" ds:itemID="{49709B3A-932F-4849-B873-2A1178BABAC3}">
   <ds:schemaRefs>
-    <ds:schemaRef ds:uri="http://schemas.openxmlformats.org/officeDocument/2006/bibliography"/>
+    <ds:schemaRef ds:uri="http://schemas.microsoft.com/sharepoint/v3/contenttype/forms"/>
   </ds:schemaRefs>
 </ds:datastoreItem>
 </file>
@@ -8296,9 +8762,9 @@
 </file>
 
 <file path=customXml/itemProps3.xml><?xml version="1.0" encoding="utf-8"?>
-<ds:datastoreItem xmlns:ds="http://schemas.openxmlformats.org/officeDocument/2006/customXml" ds:itemID="{49709B3A-932F-4849-B873-2A1178BABAC3}">
+<ds:datastoreItem xmlns:ds="http://schemas.openxmlformats.org/officeDocument/2006/customXml" ds:itemID="{DE35B83B-3193-4E39-A60D-901AABDCCEDB}">
   <ds:schemaRefs>
-    <ds:schemaRef ds:uri="http://schemas.microsoft.com/sharepoint/v3/contenttype/forms"/>
+    <ds:schemaRef ds:uri="http://schemas.openxmlformats.org/officeDocument/2006/bibliography"/>
   </ds:schemaRefs>
 </ds:datastoreItem>
 </file>
</xml_diff>

<commit_message>
Ahora si anexo c Terminado
</commit_message>
<xml_diff>
--- a/anexo c.docx
+++ b/anexo c.docx
@@ -1454,6 +1454,1643 @@
       </w:r>
       <w:bookmarkEnd w:id="5"/>
     </w:p>
+    <w:tbl>
+      <w:tblPr>
+        <w:tblW w:w="8720" w:type="dxa"/>
+        <w:tblCellMar>
+          <w:left w:w="70" w:type="dxa"/>
+          <w:right w:w="70" w:type="dxa"/>
+        </w:tblCellMar>
+        <w:tblLook w:val="04A0" w:firstRow="1" w:lastRow="0" w:firstColumn="1" w:lastColumn="0" w:noHBand="0" w:noVBand="1"/>
+      </w:tblPr>
+      <w:tblGrid>
+        <w:gridCol w:w="2390"/>
+        <w:gridCol w:w="2390"/>
+        <w:gridCol w:w="1200"/>
+        <w:gridCol w:w="1200"/>
+        <w:gridCol w:w="1540"/>
+      </w:tblGrid>
+      <w:tr>
+        <w:trPr>
+          <w:trHeight w:val="360"/>
+        </w:trPr>
+        <w:tc>
+          <w:tcPr>
+            <w:tcW w:w="4780" w:type="dxa"/>
+            <w:gridSpan w:val="2"/>
+            <w:tcBorders>
+              <w:top w:val="single" w:sz="4" w:space="0" w:color="auto"/>
+              <w:left w:val="single" w:sz="4" w:space="0" w:color="auto"/>
+              <w:bottom w:val="single" w:sz="4" w:space="0" w:color="auto"/>
+              <w:right w:val="single" w:sz="4" w:space="0" w:color="auto"/>
+            </w:tcBorders>
+            <w:shd w:val="clear" w:color="000000" w:fill="9BC2E6"/>
+            <w:noWrap/>
+            <w:vAlign w:val="center"/>
+            <w:hideMark/>
+          </w:tcPr>
+          <w:p>
+            <w:pPr>
+              <w:spacing w:after="0" w:line="240" w:lineRule="auto"/>
+              <w:jc w:val="center"/>
+              <w:rPr>
+                <w:rFonts w:ascii="Arial" w:eastAsia="Times New Roman" w:hAnsi="Arial" w:cs="Arial"/>
+                <w:b/>
+                <w:bCs/>
+                <w:color w:val="000000"/>
+                <w:lang w:eastAsia="es-CL"/>
+              </w:rPr>
+            </w:pPr>
+            <w:r>
+              <w:rPr>
+                <w:rFonts w:ascii="Arial" w:eastAsia="Times New Roman" w:hAnsi="Arial" w:cs="Arial"/>
+                <w:b/>
+                <w:bCs/>
+                <w:color w:val="000000"/>
+                <w:lang w:eastAsia="es-CL"/>
+              </w:rPr>
+              <w:t>Hardware</w:t>
+            </w:r>
+          </w:p>
+        </w:tc>
+        <w:tc>
+          <w:tcPr>
+            <w:tcW w:w="1200" w:type="dxa"/>
+            <w:tcBorders>
+              <w:top w:val="nil"/>
+              <w:left w:val="nil"/>
+              <w:bottom w:val="nil"/>
+              <w:right w:val="nil"/>
+            </w:tcBorders>
+            <w:shd w:val="clear" w:color="auto" w:fill="auto"/>
+            <w:noWrap/>
+            <w:vAlign w:val="bottom"/>
+            <w:hideMark/>
+          </w:tcPr>
+          <w:p>
+            <w:pPr>
+              <w:spacing w:after="0" w:line="240" w:lineRule="auto"/>
+              <w:jc w:val="center"/>
+              <w:rPr>
+                <w:rFonts w:ascii="Arial" w:eastAsia="Times New Roman" w:hAnsi="Arial" w:cs="Arial"/>
+                <w:b/>
+                <w:bCs/>
+                <w:color w:val="000000"/>
+                <w:lang w:eastAsia="es-CL"/>
+              </w:rPr>
+            </w:pPr>
+          </w:p>
+        </w:tc>
+        <w:tc>
+          <w:tcPr>
+            <w:tcW w:w="1200" w:type="dxa"/>
+            <w:tcBorders>
+              <w:top w:val="nil"/>
+              <w:left w:val="nil"/>
+              <w:bottom w:val="nil"/>
+              <w:right w:val="nil"/>
+            </w:tcBorders>
+            <w:shd w:val="clear" w:color="auto" w:fill="auto"/>
+            <w:noWrap/>
+            <w:vAlign w:val="bottom"/>
+            <w:hideMark/>
+          </w:tcPr>
+          <w:p>
+            <w:pPr>
+              <w:spacing w:after="0" w:line="240" w:lineRule="auto"/>
+              <w:rPr>
+                <w:rFonts w:ascii="Times New Roman" w:eastAsia="Times New Roman" w:hAnsi="Times New Roman" w:cs="Times New Roman"/>
+                <w:sz w:val="20"/>
+                <w:szCs w:val="20"/>
+                <w:lang w:eastAsia="es-CL"/>
+              </w:rPr>
+            </w:pPr>
+          </w:p>
+        </w:tc>
+        <w:tc>
+          <w:tcPr>
+            <w:tcW w:w="1540" w:type="dxa"/>
+            <w:tcBorders>
+              <w:top w:val="nil"/>
+              <w:left w:val="nil"/>
+              <w:bottom w:val="nil"/>
+              <w:right w:val="nil"/>
+            </w:tcBorders>
+            <w:shd w:val="clear" w:color="auto" w:fill="auto"/>
+            <w:noWrap/>
+            <w:vAlign w:val="bottom"/>
+            <w:hideMark/>
+          </w:tcPr>
+          <w:p>
+            <w:pPr>
+              <w:spacing w:after="0" w:line="240" w:lineRule="auto"/>
+              <w:rPr>
+                <w:rFonts w:ascii="Times New Roman" w:eastAsia="Times New Roman" w:hAnsi="Times New Roman" w:cs="Times New Roman"/>
+                <w:sz w:val="20"/>
+                <w:szCs w:val="20"/>
+                <w:lang w:eastAsia="es-CL"/>
+              </w:rPr>
+            </w:pPr>
+          </w:p>
+        </w:tc>
+      </w:tr>
+      <w:tr>
+        <w:trPr>
+          <w:trHeight w:val="300"/>
+        </w:trPr>
+        <w:tc>
+          <w:tcPr>
+            <w:tcW w:w="4780" w:type="dxa"/>
+            <w:gridSpan w:val="2"/>
+            <w:vMerge w:val="restart"/>
+            <w:tcBorders>
+              <w:top w:val="single" w:sz="4" w:space="0" w:color="auto"/>
+              <w:left w:val="single" w:sz="4" w:space="0" w:color="auto"/>
+              <w:bottom w:val="single" w:sz="4" w:space="0" w:color="auto"/>
+              <w:right w:val="single" w:sz="4" w:space="0" w:color="auto"/>
+            </w:tcBorders>
+            <w:shd w:val="clear" w:color="000000" w:fill="DDEBF7"/>
+            <w:noWrap/>
+            <w:vAlign w:val="center"/>
+            <w:hideMark/>
+          </w:tcPr>
+          <w:p>
+            <w:pPr>
+              <w:spacing w:after="0" w:line="240" w:lineRule="auto"/>
+              <w:jc w:val="center"/>
+              <w:rPr>
+                <w:rFonts w:ascii="Arial" w:eastAsia="Times New Roman" w:hAnsi="Arial" w:cs="Arial"/>
+                <w:color w:val="000000"/>
+                <w:lang w:eastAsia="es-CL"/>
+              </w:rPr>
+            </w:pPr>
+            <w:r>
+              <w:rPr>
+                <w:rFonts w:ascii="Arial" w:eastAsia="Times New Roman" w:hAnsi="Arial" w:cs="Arial"/>
+                <w:color w:val="000000"/>
+                <w:lang w:eastAsia="es-CL"/>
+              </w:rPr>
+              <w:t xml:space="preserve">5 LENOVO IDEACENTRE 3 </w:t>
+            </w:r>
+          </w:p>
+        </w:tc>
+        <w:tc>
+          <w:tcPr>
+            <w:tcW w:w="3940" w:type="dxa"/>
+            <w:gridSpan w:val="3"/>
+            <w:vMerge w:val="restart"/>
+            <w:tcBorders>
+              <w:top w:val="single" w:sz="4" w:space="0" w:color="auto"/>
+              <w:left w:val="single" w:sz="4" w:space="0" w:color="auto"/>
+              <w:bottom w:val="single" w:sz="4" w:space="0" w:color="auto"/>
+              <w:right w:val="single" w:sz="4" w:space="0" w:color="auto"/>
+            </w:tcBorders>
+            <w:shd w:val="clear" w:color="000000" w:fill="DDEBF7"/>
+            <w:noWrap/>
+            <w:vAlign w:val="center"/>
+            <w:hideMark/>
+          </w:tcPr>
+          <w:p>
+            <w:pPr>
+              <w:spacing w:after="0" w:line="240" w:lineRule="auto"/>
+              <w:rPr>
+                <w:rFonts w:ascii="Calibri" w:eastAsia="Times New Roman" w:hAnsi="Calibri" w:cs="Calibri"/>
+                <w:color w:val="000000"/>
+                <w:lang w:eastAsia="es-CL"/>
+              </w:rPr>
+            </w:pPr>
+            <w:r>
+              <w:rPr>
+                <w:rFonts w:ascii="Calibri" w:eastAsia="Times New Roman" w:hAnsi="Calibri" w:cs="Calibri"/>
+                <w:color w:val="000000"/>
+                <w:lang w:eastAsia="es-CL"/>
+              </w:rPr>
+              <w:t xml:space="preserve"> - Procesador Athlon AMD 3050U 2.4GHz</w:t>
+            </w:r>
+          </w:p>
+        </w:tc>
+      </w:tr>
+      <w:tr>
+        <w:trPr>
+          <w:trHeight w:val="408"/>
+        </w:trPr>
+        <w:tc>
+          <w:tcPr>
+            <w:tcW w:w="4780" w:type="dxa"/>
+            <w:gridSpan w:val="2"/>
+            <w:vMerge/>
+            <w:tcBorders>
+              <w:top w:val="single" w:sz="4" w:space="0" w:color="auto"/>
+              <w:left w:val="single" w:sz="4" w:space="0" w:color="auto"/>
+              <w:bottom w:val="single" w:sz="4" w:space="0" w:color="auto"/>
+              <w:right w:val="single" w:sz="4" w:space="0" w:color="auto"/>
+            </w:tcBorders>
+            <w:vAlign w:val="center"/>
+            <w:hideMark/>
+          </w:tcPr>
+          <w:p>
+            <w:pPr>
+              <w:spacing w:after="0" w:line="240" w:lineRule="auto"/>
+              <w:rPr>
+                <w:rFonts w:ascii="Arial" w:eastAsia="Times New Roman" w:hAnsi="Arial" w:cs="Arial"/>
+                <w:color w:val="000000"/>
+                <w:lang w:eastAsia="es-CL"/>
+              </w:rPr>
+            </w:pPr>
+          </w:p>
+        </w:tc>
+        <w:tc>
+          <w:tcPr>
+            <w:tcW w:w="3940" w:type="dxa"/>
+            <w:gridSpan w:val="3"/>
+            <w:vMerge/>
+            <w:tcBorders>
+              <w:top w:val="single" w:sz="4" w:space="0" w:color="auto"/>
+              <w:left w:val="single" w:sz="4" w:space="0" w:color="auto"/>
+              <w:bottom w:val="single" w:sz="4" w:space="0" w:color="auto"/>
+              <w:right w:val="single" w:sz="4" w:space="0" w:color="auto"/>
+            </w:tcBorders>
+            <w:vAlign w:val="center"/>
+            <w:hideMark/>
+          </w:tcPr>
+          <w:p>
+            <w:pPr>
+              <w:spacing w:after="0" w:line="240" w:lineRule="auto"/>
+              <w:rPr>
+                <w:rFonts w:ascii="Calibri" w:eastAsia="Times New Roman" w:hAnsi="Calibri" w:cs="Calibri"/>
+                <w:color w:val="000000"/>
+                <w:lang w:eastAsia="es-CL"/>
+              </w:rPr>
+            </w:pPr>
+          </w:p>
+        </w:tc>
+      </w:tr>
+      <w:tr>
+        <w:trPr>
+          <w:trHeight w:val="408"/>
+        </w:trPr>
+        <w:tc>
+          <w:tcPr>
+            <w:tcW w:w="4780" w:type="dxa"/>
+            <w:gridSpan w:val="2"/>
+            <w:vMerge/>
+            <w:tcBorders>
+              <w:top w:val="single" w:sz="4" w:space="0" w:color="auto"/>
+              <w:left w:val="single" w:sz="4" w:space="0" w:color="auto"/>
+              <w:bottom w:val="single" w:sz="4" w:space="0" w:color="auto"/>
+              <w:right w:val="single" w:sz="4" w:space="0" w:color="auto"/>
+            </w:tcBorders>
+            <w:vAlign w:val="center"/>
+            <w:hideMark/>
+          </w:tcPr>
+          <w:p>
+            <w:pPr>
+              <w:spacing w:after="0" w:line="240" w:lineRule="auto"/>
+              <w:rPr>
+                <w:rFonts w:ascii="Arial" w:eastAsia="Times New Roman" w:hAnsi="Arial" w:cs="Arial"/>
+                <w:color w:val="000000"/>
+                <w:lang w:eastAsia="es-CL"/>
+              </w:rPr>
+            </w:pPr>
+          </w:p>
+        </w:tc>
+        <w:tc>
+          <w:tcPr>
+            <w:tcW w:w="3940" w:type="dxa"/>
+            <w:gridSpan w:val="3"/>
+            <w:vMerge w:val="restart"/>
+            <w:tcBorders>
+              <w:top w:val="single" w:sz="4" w:space="0" w:color="auto"/>
+              <w:left w:val="single" w:sz="4" w:space="0" w:color="auto"/>
+              <w:bottom w:val="single" w:sz="4" w:space="0" w:color="auto"/>
+              <w:right w:val="single" w:sz="4" w:space="0" w:color="auto"/>
+            </w:tcBorders>
+            <w:shd w:val="clear" w:color="000000" w:fill="DDEBF7"/>
+            <w:noWrap/>
+            <w:vAlign w:val="center"/>
+            <w:hideMark/>
+          </w:tcPr>
+          <w:p>
+            <w:pPr>
+              <w:spacing w:after="0" w:line="240" w:lineRule="auto"/>
+              <w:rPr>
+                <w:rFonts w:ascii="Calibri" w:eastAsia="Times New Roman" w:hAnsi="Calibri" w:cs="Calibri"/>
+                <w:color w:val="000000"/>
+                <w:lang w:eastAsia="es-CL"/>
+              </w:rPr>
+            </w:pPr>
+            <w:r>
+              <w:rPr>
+                <w:rFonts w:ascii="Calibri" w:eastAsia="Times New Roman" w:hAnsi="Calibri" w:cs="Calibri"/>
+                <w:color w:val="000000"/>
+                <w:lang w:eastAsia="es-CL"/>
+              </w:rPr>
+              <w:t xml:space="preserve"> - 4GB RAM DDR4 2400</w:t>
+            </w:r>
+          </w:p>
+        </w:tc>
+      </w:tr>
+      <w:tr>
+        <w:trPr>
+          <w:trHeight w:val="408"/>
+        </w:trPr>
+        <w:tc>
+          <w:tcPr>
+            <w:tcW w:w="4780" w:type="dxa"/>
+            <w:gridSpan w:val="2"/>
+            <w:vMerge/>
+            <w:tcBorders>
+              <w:top w:val="single" w:sz="4" w:space="0" w:color="auto"/>
+              <w:left w:val="single" w:sz="4" w:space="0" w:color="auto"/>
+              <w:bottom w:val="single" w:sz="4" w:space="0" w:color="auto"/>
+              <w:right w:val="single" w:sz="4" w:space="0" w:color="auto"/>
+            </w:tcBorders>
+            <w:vAlign w:val="center"/>
+            <w:hideMark/>
+          </w:tcPr>
+          <w:p>
+            <w:pPr>
+              <w:spacing w:after="0" w:line="240" w:lineRule="auto"/>
+              <w:rPr>
+                <w:rFonts w:ascii="Arial" w:eastAsia="Times New Roman" w:hAnsi="Arial" w:cs="Arial"/>
+                <w:color w:val="000000"/>
+                <w:lang w:eastAsia="es-CL"/>
+              </w:rPr>
+            </w:pPr>
+          </w:p>
+        </w:tc>
+        <w:tc>
+          <w:tcPr>
+            <w:tcW w:w="3940" w:type="dxa"/>
+            <w:gridSpan w:val="3"/>
+            <w:vMerge/>
+            <w:tcBorders>
+              <w:top w:val="single" w:sz="4" w:space="0" w:color="auto"/>
+              <w:left w:val="single" w:sz="4" w:space="0" w:color="auto"/>
+              <w:bottom w:val="single" w:sz="4" w:space="0" w:color="auto"/>
+              <w:right w:val="single" w:sz="4" w:space="0" w:color="auto"/>
+            </w:tcBorders>
+            <w:vAlign w:val="center"/>
+            <w:hideMark/>
+          </w:tcPr>
+          <w:p>
+            <w:pPr>
+              <w:spacing w:after="0" w:line="240" w:lineRule="auto"/>
+              <w:rPr>
+                <w:rFonts w:ascii="Calibri" w:eastAsia="Times New Roman" w:hAnsi="Calibri" w:cs="Calibri"/>
+                <w:color w:val="000000"/>
+                <w:lang w:eastAsia="es-CL"/>
+              </w:rPr>
+            </w:pPr>
+          </w:p>
+        </w:tc>
+      </w:tr>
+      <w:tr>
+        <w:trPr>
+          <w:trHeight w:val="408"/>
+        </w:trPr>
+        <w:tc>
+          <w:tcPr>
+            <w:tcW w:w="4780" w:type="dxa"/>
+            <w:gridSpan w:val="2"/>
+            <w:vMerge/>
+            <w:tcBorders>
+              <w:top w:val="single" w:sz="4" w:space="0" w:color="auto"/>
+              <w:left w:val="single" w:sz="4" w:space="0" w:color="auto"/>
+              <w:bottom w:val="single" w:sz="4" w:space="0" w:color="auto"/>
+              <w:right w:val="single" w:sz="4" w:space="0" w:color="auto"/>
+            </w:tcBorders>
+            <w:vAlign w:val="center"/>
+            <w:hideMark/>
+          </w:tcPr>
+          <w:p>
+            <w:pPr>
+              <w:spacing w:after="0" w:line="240" w:lineRule="auto"/>
+              <w:rPr>
+                <w:rFonts w:ascii="Arial" w:eastAsia="Times New Roman" w:hAnsi="Arial" w:cs="Arial"/>
+                <w:color w:val="000000"/>
+                <w:lang w:eastAsia="es-CL"/>
+              </w:rPr>
+            </w:pPr>
+          </w:p>
+        </w:tc>
+        <w:tc>
+          <w:tcPr>
+            <w:tcW w:w="3940" w:type="dxa"/>
+            <w:gridSpan w:val="3"/>
+            <w:vMerge w:val="restart"/>
+            <w:tcBorders>
+              <w:top w:val="single" w:sz="4" w:space="0" w:color="auto"/>
+              <w:left w:val="single" w:sz="4" w:space="0" w:color="auto"/>
+              <w:bottom w:val="single" w:sz="4" w:space="0" w:color="000000"/>
+              <w:right w:val="single" w:sz="4" w:space="0" w:color="000000"/>
+            </w:tcBorders>
+            <w:shd w:val="clear" w:color="000000" w:fill="DDEBF7"/>
+            <w:noWrap/>
+            <w:vAlign w:val="center"/>
+            <w:hideMark/>
+          </w:tcPr>
+          <w:p>
+            <w:pPr>
+              <w:spacing w:after="0" w:line="240" w:lineRule="auto"/>
+              <w:rPr>
+                <w:rFonts w:ascii="Calibri" w:eastAsia="Times New Roman" w:hAnsi="Calibri" w:cs="Calibri"/>
+                <w:color w:val="000000"/>
+                <w:lang w:eastAsia="es-CL"/>
+              </w:rPr>
+            </w:pPr>
+            <w:r>
+              <w:rPr>
+                <w:rFonts w:ascii="Calibri" w:eastAsia="Times New Roman" w:hAnsi="Calibri" w:cs="Calibri"/>
+                <w:color w:val="000000"/>
+                <w:lang w:eastAsia="es-CL"/>
+              </w:rPr>
+              <w:t xml:space="preserve"> - HDD 1TB</w:t>
+            </w:r>
+          </w:p>
+        </w:tc>
+      </w:tr>
+      <w:tr>
+        <w:trPr>
+          <w:trHeight w:val="408"/>
+        </w:trPr>
+        <w:tc>
+          <w:tcPr>
+            <w:tcW w:w="4780" w:type="dxa"/>
+            <w:gridSpan w:val="2"/>
+            <w:vMerge/>
+            <w:tcBorders>
+              <w:top w:val="single" w:sz="4" w:space="0" w:color="auto"/>
+              <w:left w:val="single" w:sz="4" w:space="0" w:color="auto"/>
+              <w:bottom w:val="single" w:sz="4" w:space="0" w:color="auto"/>
+              <w:right w:val="single" w:sz="4" w:space="0" w:color="auto"/>
+            </w:tcBorders>
+            <w:vAlign w:val="center"/>
+            <w:hideMark/>
+          </w:tcPr>
+          <w:p>
+            <w:pPr>
+              <w:spacing w:after="0" w:line="240" w:lineRule="auto"/>
+              <w:rPr>
+                <w:rFonts w:ascii="Arial" w:eastAsia="Times New Roman" w:hAnsi="Arial" w:cs="Arial"/>
+                <w:color w:val="000000"/>
+                <w:lang w:eastAsia="es-CL"/>
+              </w:rPr>
+            </w:pPr>
+          </w:p>
+        </w:tc>
+        <w:tc>
+          <w:tcPr>
+            <w:tcW w:w="3940" w:type="dxa"/>
+            <w:gridSpan w:val="3"/>
+            <w:vMerge/>
+            <w:tcBorders>
+              <w:top w:val="single" w:sz="4" w:space="0" w:color="auto"/>
+              <w:left w:val="single" w:sz="4" w:space="0" w:color="auto"/>
+              <w:bottom w:val="single" w:sz="4" w:space="0" w:color="000000"/>
+              <w:right w:val="single" w:sz="4" w:space="0" w:color="000000"/>
+            </w:tcBorders>
+            <w:vAlign w:val="center"/>
+            <w:hideMark/>
+          </w:tcPr>
+          <w:p>
+            <w:pPr>
+              <w:spacing w:after="0" w:line="240" w:lineRule="auto"/>
+              <w:rPr>
+                <w:rFonts w:ascii="Calibri" w:eastAsia="Times New Roman" w:hAnsi="Calibri" w:cs="Calibri"/>
+                <w:color w:val="000000"/>
+                <w:lang w:eastAsia="es-CL"/>
+              </w:rPr>
+            </w:pPr>
+          </w:p>
+        </w:tc>
+      </w:tr>
+      <w:tr>
+        <w:trPr>
+          <w:trHeight w:val="408"/>
+        </w:trPr>
+        <w:tc>
+          <w:tcPr>
+            <w:tcW w:w="4780" w:type="dxa"/>
+            <w:gridSpan w:val="2"/>
+            <w:vMerge/>
+            <w:tcBorders>
+              <w:top w:val="single" w:sz="4" w:space="0" w:color="auto"/>
+              <w:left w:val="single" w:sz="4" w:space="0" w:color="auto"/>
+              <w:bottom w:val="single" w:sz="4" w:space="0" w:color="auto"/>
+              <w:right w:val="single" w:sz="4" w:space="0" w:color="auto"/>
+            </w:tcBorders>
+            <w:vAlign w:val="center"/>
+            <w:hideMark/>
+          </w:tcPr>
+          <w:p>
+            <w:pPr>
+              <w:spacing w:after="0" w:line="240" w:lineRule="auto"/>
+              <w:rPr>
+                <w:rFonts w:ascii="Arial" w:eastAsia="Times New Roman" w:hAnsi="Arial" w:cs="Arial"/>
+                <w:color w:val="000000"/>
+                <w:lang w:eastAsia="es-CL"/>
+              </w:rPr>
+            </w:pPr>
+          </w:p>
+        </w:tc>
+        <w:tc>
+          <w:tcPr>
+            <w:tcW w:w="3940" w:type="dxa"/>
+            <w:gridSpan w:val="3"/>
+            <w:vMerge w:val="restart"/>
+            <w:tcBorders>
+              <w:top w:val="single" w:sz="4" w:space="0" w:color="auto"/>
+              <w:left w:val="single" w:sz="4" w:space="0" w:color="auto"/>
+              <w:bottom w:val="single" w:sz="4" w:space="0" w:color="000000"/>
+              <w:right w:val="single" w:sz="4" w:space="0" w:color="000000"/>
+            </w:tcBorders>
+            <w:shd w:val="clear" w:color="000000" w:fill="DDEBF7"/>
+            <w:noWrap/>
+            <w:vAlign w:val="center"/>
+            <w:hideMark/>
+          </w:tcPr>
+          <w:p>
+            <w:pPr>
+              <w:spacing w:after="0" w:line="240" w:lineRule="auto"/>
+              <w:rPr>
+                <w:rFonts w:ascii="Calibri" w:eastAsia="Times New Roman" w:hAnsi="Calibri" w:cs="Calibri"/>
+                <w:color w:val="000000"/>
+                <w:lang w:eastAsia="es-CL"/>
+              </w:rPr>
+            </w:pPr>
+            <w:r>
+              <w:rPr>
+                <w:rFonts w:ascii="Calibri" w:eastAsia="Times New Roman" w:hAnsi="Calibri" w:cs="Calibri"/>
+                <w:color w:val="000000"/>
+                <w:lang w:eastAsia="es-CL"/>
+              </w:rPr>
+              <w:t xml:space="preserve"> - Pantalla 21.5"</w:t>
+            </w:r>
+          </w:p>
+        </w:tc>
+      </w:tr>
+      <w:tr>
+        <w:trPr>
+          <w:trHeight w:val="408"/>
+        </w:trPr>
+        <w:tc>
+          <w:tcPr>
+            <w:tcW w:w="4780" w:type="dxa"/>
+            <w:gridSpan w:val="2"/>
+            <w:vMerge/>
+            <w:tcBorders>
+              <w:top w:val="single" w:sz="4" w:space="0" w:color="auto"/>
+              <w:left w:val="single" w:sz="4" w:space="0" w:color="auto"/>
+              <w:bottom w:val="single" w:sz="4" w:space="0" w:color="auto"/>
+              <w:right w:val="single" w:sz="4" w:space="0" w:color="auto"/>
+            </w:tcBorders>
+            <w:vAlign w:val="center"/>
+            <w:hideMark/>
+          </w:tcPr>
+          <w:p>
+            <w:pPr>
+              <w:spacing w:after="0" w:line="240" w:lineRule="auto"/>
+              <w:rPr>
+                <w:rFonts w:ascii="Arial" w:eastAsia="Times New Roman" w:hAnsi="Arial" w:cs="Arial"/>
+                <w:color w:val="000000"/>
+                <w:lang w:eastAsia="es-CL"/>
+              </w:rPr>
+            </w:pPr>
+          </w:p>
+        </w:tc>
+        <w:tc>
+          <w:tcPr>
+            <w:tcW w:w="3940" w:type="dxa"/>
+            <w:gridSpan w:val="3"/>
+            <w:vMerge/>
+            <w:tcBorders>
+              <w:top w:val="single" w:sz="4" w:space="0" w:color="auto"/>
+              <w:left w:val="single" w:sz="4" w:space="0" w:color="auto"/>
+              <w:bottom w:val="single" w:sz="4" w:space="0" w:color="000000"/>
+              <w:right w:val="single" w:sz="4" w:space="0" w:color="000000"/>
+            </w:tcBorders>
+            <w:vAlign w:val="center"/>
+            <w:hideMark/>
+          </w:tcPr>
+          <w:p>
+            <w:pPr>
+              <w:spacing w:after="0" w:line="240" w:lineRule="auto"/>
+              <w:rPr>
+                <w:rFonts w:ascii="Calibri" w:eastAsia="Times New Roman" w:hAnsi="Calibri" w:cs="Calibri"/>
+                <w:color w:val="000000"/>
+                <w:lang w:eastAsia="es-CL"/>
+              </w:rPr>
+            </w:pPr>
+          </w:p>
+        </w:tc>
+      </w:tr>
+      <w:tr>
+        <w:trPr>
+          <w:trHeight w:val="300"/>
+        </w:trPr>
+        <w:tc>
+          <w:tcPr>
+            <w:tcW w:w="4780" w:type="dxa"/>
+            <w:gridSpan w:val="2"/>
+            <w:vMerge w:val="restart"/>
+            <w:tcBorders>
+              <w:top w:val="single" w:sz="4" w:space="0" w:color="auto"/>
+              <w:left w:val="single" w:sz="4" w:space="0" w:color="auto"/>
+              <w:bottom w:val="single" w:sz="4" w:space="0" w:color="000000"/>
+              <w:right w:val="single" w:sz="4" w:space="0" w:color="000000"/>
+            </w:tcBorders>
+            <w:shd w:val="clear" w:color="000000" w:fill="DDEBF7"/>
+            <w:noWrap/>
+            <w:vAlign w:val="center"/>
+            <w:hideMark/>
+          </w:tcPr>
+          <w:p>
+            <w:pPr>
+              <w:spacing w:after="0" w:line="240" w:lineRule="auto"/>
+              <w:jc w:val="center"/>
+              <w:rPr>
+                <w:rFonts w:ascii="Calibri" w:eastAsia="Times New Roman" w:hAnsi="Calibri" w:cs="Calibri"/>
+                <w:color w:val="000000"/>
+                <w:lang w:eastAsia="es-CL"/>
+              </w:rPr>
+            </w:pPr>
+            <w:r>
+              <w:rPr>
+                <w:rFonts w:ascii="Calibri" w:eastAsia="Times New Roman" w:hAnsi="Calibri" w:cs="Calibri"/>
+                <w:color w:val="000000"/>
+                <w:lang w:eastAsia="es-CL"/>
+              </w:rPr>
+              <w:t xml:space="preserve">Impresora HP </w:t>
+            </w:r>
+            <w:proofErr w:type="spellStart"/>
+            <w:r>
+              <w:rPr>
+                <w:rFonts w:ascii="Calibri" w:eastAsia="Times New Roman" w:hAnsi="Calibri" w:cs="Calibri"/>
+                <w:color w:val="000000"/>
+                <w:lang w:eastAsia="es-CL"/>
+              </w:rPr>
+              <w:t>Deskjet</w:t>
+            </w:r>
+            <w:proofErr w:type="spellEnd"/>
+            <w:r>
+              <w:rPr>
+                <w:rFonts w:ascii="Calibri" w:eastAsia="Times New Roman" w:hAnsi="Calibri" w:cs="Calibri"/>
+                <w:color w:val="000000"/>
+                <w:lang w:eastAsia="es-CL"/>
+              </w:rPr>
+              <w:t xml:space="preserve"> </w:t>
+            </w:r>
+            <w:proofErr w:type="spellStart"/>
+            <w:r>
+              <w:rPr>
+                <w:rFonts w:ascii="Calibri" w:eastAsia="Times New Roman" w:hAnsi="Calibri" w:cs="Calibri"/>
+                <w:color w:val="000000"/>
+                <w:lang w:eastAsia="es-CL"/>
+              </w:rPr>
+              <w:t>Ink</w:t>
+            </w:r>
+            <w:proofErr w:type="spellEnd"/>
+            <w:r>
+              <w:rPr>
+                <w:rFonts w:ascii="Calibri" w:eastAsia="Times New Roman" w:hAnsi="Calibri" w:cs="Calibri"/>
+                <w:color w:val="000000"/>
+                <w:lang w:eastAsia="es-CL"/>
+              </w:rPr>
+              <w:t xml:space="preserve"> </w:t>
+            </w:r>
+            <w:proofErr w:type="spellStart"/>
+            <w:r>
+              <w:rPr>
+                <w:rFonts w:ascii="Calibri" w:eastAsia="Times New Roman" w:hAnsi="Calibri" w:cs="Calibri"/>
+                <w:color w:val="000000"/>
+                <w:lang w:eastAsia="es-CL"/>
+              </w:rPr>
+              <w:t>Advantage</w:t>
+            </w:r>
+            <w:proofErr w:type="spellEnd"/>
+            <w:r>
+              <w:rPr>
+                <w:rFonts w:ascii="Calibri" w:eastAsia="Times New Roman" w:hAnsi="Calibri" w:cs="Calibri"/>
+                <w:color w:val="000000"/>
+                <w:lang w:eastAsia="es-CL"/>
+              </w:rPr>
+              <w:t xml:space="preserve"> 2375</w:t>
+            </w:r>
+          </w:p>
+        </w:tc>
+        <w:tc>
+          <w:tcPr>
+            <w:tcW w:w="3940" w:type="dxa"/>
+            <w:gridSpan w:val="3"/>
+            <w:vMerge w:val="restart"/>
+            <w:tcBorders>
+              <w:top w:val="single" w:sz="4" w:space="0" w:color="auto"/>
+              <w:left w:val="single" w:sz="4" w:space="0" w:color="auto"/>
+              <w:bottom w:val="single" w:sz="4" w:space="0" w:color="000000"/>
+              <w:right w:val="single" w:sz="4" w:space="0" w:color="000000"/>
+            </w:tcBorders>
+            <w:shd w:val="clear" w:color="000000" w:fill="DDEBF7"/>
+            <w:noWrap/>
+            <w:vAlign w:val="center"/>
+            <w:hideMark/>
+          </w:tcPr>
+          <w:p>
+            <w:pPr>
+              <w:spacing w:after="0" w:line="240" w:lineRule="auto"/>
+              <w:rPr>
+                <w:rFonts w:ascii="Calibri" w:eastAsia="Times New Roman" w:hAnsi="Calibri" w:cs="Calibri"/>
+                <w:color w:val="000000"/>
+                <w:lang w:eastAsia="es-CL"/>
+              </w:rPr>
+            </w:pPr>
+            <w:r>
+              <w:rPr>
+                <w:rFonts w:ascii="Calibri" w:eastAsia="Times New Roman" w:hAnsi="Calibri" w:cs="Calibri"/>
+                <w:color w:val="000000"/>
+                <w:lang w:eastAsia="es-CL"/>
+              </w:rPr>
+              <w:t xml:space="preserve"> - </w:t>
+            </w:r>
+            <w:proofErr w:type="spellStart"/>
+            <w:r>
+              <w:rPr>
+                <w:rFonts w:ascii="Calibri" w:eastAsia="Times New Roman" w:hAnsi="Calibri" w:cs="Calibri"/>
+                <w:color w:val="000000"/>
+                <w:lang w:eastAsia="es-CL"/>
+              </w:rPr>
+              <w:t>Multifunsión</w:t>
+            </w:r>
+            <w:proofErr w:type="spellEnd"/>
+          </w:p>
+        </w:tc>
+      </w:tr>
+      <w:tr>
+        <w:trPr>
+          <w:trHeight w:val="408"/>
+        </w:trPr>
+        <w:tc>
+          <w:tcPr>
+            <w:tcW w:w="4780" w:type="dxa"/>
+            <w:gridSpan w:val="2"/>
+            <w:vMerge/>
+            <w:tcBorders>
+              <w:top w:val="single" w:sz="4" w:space="0" w:color="auto"/>
+              <w:left w:val="single" w:sz="4" w:space="0" w:color="auto"/>
+              <w:bottom w:val="single" w:sz="4" w:space="0" w:color="000000"/>
+              <w:right w:val="single" w:sz="4" w:space="0" w:color="000000"/>
+            </w:tcBorders>
+            <w:vAlign w:val="center"/>
+            <w:hideMark/>
+          </w:tcPr>
+          <w:p>
+            <w:pPr>
+              <w:spacing w:after="0" w:line="240" w:lineRule="auto"/>
+              <w:rPr>
+                <w:rFonts w:ascii="Calibri" w:eastAsia="Times New Roman" w:hAnsi="Calibri" w:cs="Calibri"/>
+                <w:color w:val="000000"/>
+                <w:lang w:eastAsia="es-CL"/>
+              </w:rPr>
+            </w:pPr>
+          </w:p>
+        </w:tc>
+        <w:tc>
+          <w:tcPr>
+            <w:tcW w:w="3940" w:type="dxa"/>
+            <w:gridSpan w:val="3"/>
+            <w:vMerge/>
+            <w:tcBorders>
+              <w:top w:val="single" w:sz="4" w:space="0" w:color="auto"/>
+              <w:left w:val="single" w:sz="4" w:space="0" w:color="auto"/>
+              <w:bottom w:val="single" w:sz="4" w:space="0" w:color="000000"/>
+              <w:right w:val="single" w:sz="4" w:space="0" w:color="000000"/>
+            </w:tcBorders>
+            <w:vAlign w:val="center"/>
+            <w:hideMark/>
+          </w:tcPr>
+          <w:p>
+            <w:pPr>
+              <w:spacing w:after="0" w:line="240" w:lineRule="auto"/>
+              <w:rPr>
+                <w:rFonts w:ascii="Calibri" w:eastAsia="Times New Roman" w:hAnsi="Calibri" w:cs="Calibri"/>
+                <w:color w:val="000000"/>
+                <w:lang w:eastAsia="es-CL"/>
+              </w:rPr>
+            </w:pPr>
+          </w:p>
+        </w:tc>
+      </w:tr>
+      <w:tr>
+        <w:trPr>
+          <w:trHeight w:val="300"/>
+        </w:trPr>
+        <w:tc>
+          <w:tcPr>
+            <w:tcW w:w="2390" w:type="dxa"/>
+            <w:tcBorders>
+              <w:top w:val="nil"/>
+              <w:left w:val="nil"/>
+              <w:bottom w:val="nil"/>
+              <w:right w:val="nil"/>
+            </w:tcBorders>
+            <w:shd w:val="clear" w:color="auto" w:fill="auto"/>
+            <w:noWrap/>
+            <w:vAlign w:val="bottom"/>
+            <w:hideMark/>
+          </w:tcPr>
+          <w:p>
+            <w:pPr>
+              <w:spacing w:after="0" w:line="240" w:lineRule="auto"/>
+              <w:rPr>
+                <w:rFonts w:ascii="Calibri" w:eastAsia="Times New Roman" w:hAnsi="Calibri" w:cs="Calibri"/>
+                <w:color w:val="000000"/>
+                <w:lang w:eastAsia="es-CL"/>
+              </w:rPr>
+            </w:pPr>
+          </w:p>
+        </w:tc>
+        <w:tc>
+          <w:tcPr>
+            <w:tcW w:w="2390" w:type="dxa"/>
+            <w:tcBorders>
+              <w:top w:val="nil"/>
+              <w:left w:val="nil"/>
+              <w:bottom w:val="nil"/>
+              <w:right w:val="nil"/>
+            </w:tcBorders>
+            <w:shd w:val="clear" w:color="auto" w:fill="auto"/>
+            <w:noWrap/>
+            <w:vAlign w:val="bottom"/>
+            <w:hideMark/>
+          </w:tcPr>
+          <w:p>
+            <w:pPr>
+              <w:spacing w:after="0" w:line="240" w:lineRule="auto"/>
+              <w:rPr>
+                <w:rFonts w:ascii="Times New Roman" w:eastAsia="Times New Roman" w:hAnsi="Times New Roman" w:cs="Times New Roman"/>
+                <w:sz w:val="20"/>
+                <w:szCs w:val="20"/>
+                <w:lang w:eastAsia="es-CL"/>
+              </w:rPr>
+            </w:pPr>
+          </w:p>
+        </w:tc>
+        <w:tc>
+          <w:tcPr>
+            <w:tcW w:w="1200" w:type="dxa"/>
+            <w:tcBorders>
+              <w:top w:val="nil"/>
+              <w:left w:val="nil"/>
+              <w:bottom w:val="nil"/>
+              <w:right w:val="nil"/>
+            </w:tcBorders>
+            <w:shd w:val="clear" w:color="auto" w:fill="auto"/>
+            <w:noWrap/>
+            <w:vAlign w:val="bottom"/>
+            <w:hideMark/>
+          </w:tcPr>
+          <w:p>
+            <w:pPr>
+              <w:spacing w:after="0" w:line="240" w:lineRule="auto"/>
+              <w:rPr>
+                <w:rFonts w:ascii="Times New Roman" w:eastAsia="Times New Roman" w:hAnsi="Times New Roman" w:cs="Times New Roman"/>
+                <w:sz w:val="20"/>
+                <w:szCs w:val="20"/>
+                <w:lang w:eastAsia="es-CL"/>
+              </w:rPr>
+            </w:pPr>
+          </w:p>
+        </w:tc>
+        <w:tc>
+          <w:tcPr>
+            <w:tcW w:w="1200" w:type="dxa"/>
+            <w:tcBorders>
+              <w:top w:val="nil"/>
+              <w:left w:val="nil"/>
+              <w:bottom w:val="nil"/>
+              <w:right w:val="nil"/>
+            </w:tcBorders>
+            <w:shd w:val="clear" w:color="auto" w:fill="auto"/>
+            <w:noWrap/>
+            <w:vAlign w:val="bottom"/>
+            <w:hideMark/>
+          </w:tcPr>
+          <w:p>
+            <w:pPr>
+              <w:spacing w:after="0" w:line="240" w:lineRule="auto"/>
+              <w:rPr>
+                <w:rFonts w:ascii="Times New Roman" w:eastAsia="Times New Roman" w:hAnsi="Times New Roman" w:cs="Times New Roman"/>
+                <w:sz w:val="20"/>
+                <w:szCs w:val="20"/>
+                <w:lang w:eastAsia="es-CL"/>
+              </w:rPr>
+            </w:pPr>
+          </w:p>
+        </w:tc>
+        <w:tc>
+          <w:tcPr>
+            <w:tcW w:w="1540" w:type="dxa"/>
+            <w:tcBorders>
+              <w:top w:val="nil"/>
+              <w:left w:val="nil"/>
+              <w:bottom w:val="nil"/>
+              <w:right w:val="nil"/>
+            </w:tcBorders>
+            <w:shd w:val="clear" w:color="auto" w:fill="auto"/>
+            <w:noWrap/>
+            <w:vAlign w:val="bottom"/>
+            <w:hideMark/>
+          </w:tcPr>
+          <w:p>
+            <w:pPr>
+              <w:spacing w:after="0" w:line="240" w:lineRule="auto"/>
+              <w:rPr>
+                <w:rFonts w:ascii="Times New Roman" w:eastAsia="Times New Roman" w:hAnsi="Times New Roman" w:cs="Times New Roman"/>
+                <w:sz w:val="20"/>
+                <w:szCs w:val="20"/>
+                <w:lang w:eastAsia="es-CL"/>
+              </w:rPr>
+            </w:pPr>
+          </w:p>
+        </w:tc>
+      </w:tr>
+      <w:tr>
+        <w:trPr>
+          <w:trHeight w:val="300"/>
+        </w:trPr>
+        <w:tc>
+          <w:tcPr>
+            <w:tcW w:w="2390" w:type="dxa"/>
+            <w:tcBorders>
+              <w:top w:val="nil"/>
+              <w:left w:val="nil"/>
+              <w:bottom w:val="nil"/>
+              <w:right w:val="nil"/>
+            </w:tcBorders>
+            <w:shd w:val="clear" w:color="auto" w:fill="auto"/>
+            <w:noWrap/>
+            <w:vAlign w:val="bottom"/>
+            <w:hideMark/>
+          </w:tcPr>
+          <w:p>
+            <w:pPr>
+              <w:spacing w:after="0" w:line="240" w:lineRule="auto"/>
+              <w:rPr>
+                <w:rFonts w:ascii="Times New Roman" w:eastAsia="Times New Roman" w:hAnsi="Times New Roman" w:cs="Times New Roman"/>
+                <w:sz w:val="20"/>
+                <w:szCs w:val="20"/>
+                <w:lang w:eastAsia="es-CL"/>
+              </w:rPr>
+            </w:pPr>
+          </w:p>
+        </w:tc>
+        <w:tc>
+          <w:tcPr>
+            <w:tcW w:w="2390" w:type="dxa"/>
+            <w:tcBorders>
+              <w:top w:val="nil"/>
+              <w:left w:val="nil"/>
+              <w:bottom w:val="nil"/>
+              <w:right w:val="nil"/>
+            </w:tcBorders>
+            <w:shd w:val="clear" w:color="auto" w:fill="auto"/>
+            <w:noWrap/>
+            <w:vAlign w:val="bottom"/>
+            <w:hideMark/>
+          </w:tcPr>
+          <w:p>
+            <w:pPr>
+              <w:spacing w:after="0" w:line="240" w:lineRule="auto"/>
+              <w:rPr>
+                <w:rFonts w:ascii="Times New Roman" w:eastAsia="Times New Roman" w:hAnsi="Times New Roman" w:cs="Times New Roman"/>
+                <w:sz w:val="20"/>
+                <w:szCs w:val="20"/>
+                <w:lang w:eastAsia="es-CL"/>
+              </w:rPr>
+            </w:pPr>
+          </w:p>
+        </w:tc>
+        <w:tc>
+          <w:tcPr>
+            <w:tcW w:w="1200" w:type="dxa"/>
+            <w:tcBorders>
+              <w:top w:val="nil"/>
+              <w:left w:val="nil"/>
+              <w:bottom w:val="nil"/>
+              <w:right w:val="nil"/>
+            </w:tcBorders>
+            <w:shd w:val="clear" w:color="auto" w:fill="auto"/>
+            <w:noWrap/>
+            <w:vAlign w:val="bottom"/>
+            <w:hideMark/>
+          </w:tcPr>
+          <w:p>
+            <w:pPr>
+              <w:spacing w:after="0" w:line="240" w:lineRule="auto"/>
+              <w:rPr>
+                <w:rFonts w:ascii="Times New Roman" w:eastAsia="Times New Roman" w:hAnsi="Times New Roman" w:cs="Times New Roman"/>
+                <w:sz w:val="20"/>
+                <w:szCs w:val="20"/>
+                <w:lang w:eastAsia="es-CL"/>
+              </w:rPr>
+            </w:pPr>
+          </w:p>
+        </w:tc>
+        <w:tc>
+          <w:tcPr>
+            <w:tcW w:w="1200" w:type="dxa"/>
+            <w:tcBorders>
+              <w:top w:val="nil"/>
+              <w:left w:val="nil"/>
+              <w:bottom w:val="nil"/>
+              <w:right w:val="nil"/>
+            </w:tcBorders>
+            <w:shd w:val="clear" w:color="auto" w:fill="auto"/>
+            <w:noWrap/>
+            <w:vAlign w:val="bottom"/>
+            <w:hideMark/>
+          </w:tcPr>
+          <w:p>
+            <w:pPr>
+              <w:spacing w:after="0" w:line="240" w:lineRule="auto"/>
+              <w:rPr>
+                <w:rFonts w:ascii="Times New Roman" w:eastAsia="Times New Roman" w:hAnsi="Times New Roman" w:cs="Times New Roman"/>
+                <w:sz w:val="20"/>
+                <w:szCs w:val="20"/>
+                <w:lang w:eastAsia="es-CL"/>
+              </w:rPr>
+            </w:pPr>
+          </w:p>
+        </w:tc>
+        <w:tc>
+          <w:tcPr>
+            <w:tcW w:w="1540" w:type="dxa"/>
+            <w:tcBorders>
+              <w:top w:val="nil"/>
+              <w:left w:val="nil"/>
+              <w:bottom w:val="nil"/>
+              <w:right w:val="nil"/>
+            </w:tcBorders>
+            <w:shd w:val="clear" w:color="auto" w:fill="auto"/>
+            <w:noWrap/>
+            <w:vAlign w:val="bottom"/>
+            <w:hideMark/>
+          </w:tcPr>
+          <w:p>
+            <w:pPr>
+              <w:spacing w:after="0" w:line="240" w:lineRule="auto"/>
+              <w:rPr>
+                <w:rFonts w:ascii="Times New Roman" w:eastAsia="Times New Roman" w:hAnsi="Times New Roman" w:cs="Times New Roman"/>
+                <w:sz w:val="20"/>
+                <w:szCs w:val="20"/>
+                <w:lang w:eastAsia="es-CL"/>
+              </w:rPr>
+            </w:pPr>
+          </w:p>
+        </w:tc>
+      </w:tr>
+      <w:tr>
+        <w:trPr>
+          <w:trHeight w:val="300"/>
+        </w:trPr>
+        <w:tc>
+          <w:tcPr>
+            <w:tcW w:w="2390" w:type="dxa"/>
+            <w:tcBorders>
+              <w:top w:val="nil"/>
+              <w:left w:val="nil"/>
+              <w:bottom w:val="nil"/>
+              <w:right w:val="nil"/>
+            </w:tcBorders>
+            <w:shd w:val="clear" w:color="auto" w:fill="auto"/>
+            <w:noWrap/>
+            <w:vAlign w:val="bottom"/>
+            <w:hideMark/>
+          </w:tcPr>
+          <w:p>
+            <w:pPr>
+              <w:spacing w:after="0" w:line="240" w:lineRule="auto"/>
+              <w:rPr>
+                <w:rFonts w:ascii="Times New Roman" w:eastAsia="Times New Roman" w:hAnsi="Times New Roman" w:cs="Times New Roman"/>
+                <w:sz w:val="20"/>
+                <w:szCs w:val="20"/>
+                <w:lang w:eastAsia="es-CL"/>
+              </w:rPr>
+            </w:pPr>
+          </w:p>
+        </w:tc>
+        <w:tc>
+          <w:tcPr>
+            <w:tcW w:w="2390" w:type="dxa"/>
+            <w:tcBorders>
+              <w:top w:val="nil"/>
+              <w:left w:val="nil"/>
+              <w:bottom w:val="nil"/>
+              <w:right w:val="nil"/>
+            </w:tcBorders>
+            <w:shd w:val="clear" w:color="auto" w:fill="auto"/>
+            <w:noWrap/>
+            <w:vAlign w:val="bottom"/>
+            <w:hideMark/>
+          </w:tcPr>
+          <w:p>
+            <w:pPr>
+              <w:spacing w:after="0" w:line="240" w:lineRule="auto"/>
+              <w:rPr>
+                <w:rFonts w:ascii="Times New Roman" w:eastAsia="Times New Roman" w:hAnsi="Times New Roman" w:cs="Times New Roman"/>
+                <w:sz w:val="20"/>
+                <w:szCs w:val="20"/>
+                <w:lang w:eastAsia="es-CL"/>
+              </w:rPr>
+            </w:pPr>
+          </w:p>
+        </w:tc>
+        <w:tc>
+          <w:tcPr>
+            <w:tcW w:w="1200" w:type="dxa"/>
+            <w:tcBorders>
+              <w:top w:val="nil"/>
+              <w:left w:val="nil"/>
+              <w:bottom w:val="nil"/>
+              <w:right w:val="nil"/>
+            </w:tcBorders>
+            <w:shd w:val="clear" w:color="auto" w:fill="auto"/>
+            <w:noWrap/>
+            <w:vAlign w:val="bottom"/>
+            <w:hideMark/>
+          </w:tcPr>
+          <w:p>
+            <w:pPr>
+              <w:spacing w:after="0" w:line="240" w:lineRule="auto"/>
+              <w:rPr>
+                <w:rFonts w:ascii="Times New Roman" w:eastAsia="Times New Roman" w:hAnsi="Times New Roman" w:cs="Times New Roman"/>
+                <w:sz w:val="20"/>
+                <w:szCs w:val="20"/>
+                <w:lang w:eastAsia="es-CL"/>
+              </w:rPr>
+            </w:pPr>
+          </w:p>
+        </w:tc>
+        <w:tc>
+          <w:tcPr>
+            <w:tcW w:w="1200" w:type="dxa"/>
+            <w:tcBorders>
+              <w:top w:val="nil"/>
+              <w:left w:val="nil"/>
+              <w:bottom w:val="nil"/>
+              <w:right w:val="nil"/>
+            </w:tcBorders>
+            <w:shd w:val="clear" w:color="auto" w:fill="auto"/>
+            <w:noWrap/>
+            <w:vAlign w:val="bottom"/>
+            <w:hideMark/>
+          </w:tcPr>
+          <w:p>
+            <w:pPr>
+              <w:spacing w:after="0" w:line="240" w:lineRule="auto"/>
+              <w:rPr>
+                <w:rFonts w:ascii="Times New Roman" w:eastAsia="Times New Roman" w:hAnsi="Times New Roman" w:cs="Times New Roman"/>
+                <w:sz w:val="20"/>
+                <w:szCs w:val="20"/>
+                <w:lang w:eastAsia="es-CL"/>
+              </w:rPr>
+            </w:pPr>
+          </w:p>
+        </w:tc>
+        <w:tc>
+          <w:tcPr>
+            <w:tcW w:w="1540" w:type="dxa"/>
+            <w:tcBorders>
+              <w:top w:val="nil"/>
+              <w:left w:val="nil"/>
+              <w:bottom w:val="nil"/>
+              <w:right w:val="nil"/>
+            </w:tcBorders>
+            <w:shd w:val="clear" w:color="auto" w:fill="auto"/>
+            <w:noWrap/>
+            <w:vAlign w:val="bottom"/>
+            <w:hideMark/>
+          </w:tcPr>
+          <w:p>
+            <w:pPr>
+              <w:spacing w:after="0" w:line="240" w:lineRule="auto"/>
+              <w:rPr>
+                <w:rFonts w:ascii="Times New Roman" w:eastAsia="Times New Roman" w:hAnsi="Times New Roman" w:cs="Times New Roman"/>
+                <w:sz w:val="20"/>
+                <w:szCs w:val="20"/>
+                <w:lang w:eastAsia="es-CL"/>
+              </w:rPr>
+            </w:pPr>
+          </w:p>
+        </w:tc>
+      </w:tr>
+      <w:tr>
+        <w:trPr>
+          <w:trHeight w:val="300"/>
+        </w:trPr>
+        <w:tc>
+          <w:tcPr>
+            <w:tcW w:w="4780" w:type="dxa"/>
+            <w:gridSpan w:val="2"/>
+            <w:tcBorders>
+              <w:top w:val="single" w:sz="4" w:space="0" w:color="auto"/>
+              <w:left w:val="single" w:sz="4" w:space="0" w:color="auto"/>
+              <w:bottom w:val="single" w:sz="4" w:space="0" w:color="auto"/>
+              <w:right w:val="single" w:sz="4" w:space="0" w:color="000000"/>
+            </w:tcBorders>
+            <w:shd w:val="clear" w:color="000000" w:fill="70AD47"/>
+            <w:noWrap/>
+            <w:vAlign w:val="center"/>
+            <w:hideMark/>
+          </w:tcPr>
+          <w:p>
+            <w:pPr>
+              <w:spacing w:after="0" w:line="240" w:lineRule="auto"/>
+              <w:jc w:val="center"/>
+              <w:rPr>
+                <w:rFonts w:ascii="Arial" w:eastAsia="Times New Roman" w:hAnsi="Arial" w:cs="Arial"/>
+                <w:b/>
+                <w:bCs/>
+                <w:color w:val="000000"/>
+                <w:lang w:eastAsia="es-CL"/>
+              </w:rPr>
+            </w:pPr>
+            <w:r>
+              <w:rPr>
+                <w:rFonts w:ascii="Arial" w:eastAsia="Times New Roman" w:hAnsi="Arial" w:cs="Arial"/>
+                <w:b/>
+                <w:bCs/>
+                <w:color w:val="000000"/>
+                <w:lang w:eastAsia="es-CL"/>
+              </w:rPr>
+              <w:t>Software</w:t>
+            </w:r>
+          </w:p>
+        </w:tc>
+        <w:tc>
+          <w:tcPr>
+            <w:tcW w:w="1200" w:type="dxa"/>
+            <w:tcBorders>
+              <w:top w:val="nil"/>
+              <w:left w:val="nil"/>
+              <w:bottom w:val="nil"/>
+              <w:right w:val="nil"/>
+            </w:tcBorders>
+            <w:shd w:val="clear" w:color="auto" w:fill="auto"/>
+            <w:noWrap/>
+            <w:vAlign w:val="bottom"/>
+            <w:hideMark/>
+          </w:tcPr>
+          <w:p>
+            <w:pPr>
+              <w:spacing w:after="0" w:line="240" w:lineRule="auto"/>
+              <w:jc w:val="center"/>
+              <w:rPr>
+                <w:rFonts w:ascii="Arial" w:eastAsia="Times New Roman" w:hAnsi="Arial" w:cs="Arial"/>
+                <w:b/>
+                <w:bCs/>
+                <w:color w:val="000000"/>
+                <w:lang w:eastAsia="es-CL"/>
+              </w:rPr>
+            </w:pPr>
+          </w:p>
+        </w:tc>
+        <w:tc>
+          <w:tcPr>
+            <w:tcW w:w="1200" w:type="dxa"/>
+            <w:tcBorders>
+              <w:top w:val="nil"/>
+              <w:left w:val="nil"/>
+              <w:bottom w:val="nil"/>
+              <w:right w:val="nil"/>
+            </w:tcBorders>
+            <w:shd w:val="clear" w:color="auto" w:fill="auto"/>
+            <w:noWrap/>
+            <w:vAlign w:val="bottom"/>
+            <w:hideMark/>
+          </w:tcPr>
+          <w:p>
+            <w:pPr>
+              <w:spacing w:after="0" w:line="240" w:lineRule="auto"/>
+              <w:rPr>
+                <w:rFonts w:ascii="Times New Roman" w:eastAsia="Times New Roman" w:hAnsi="Times New Roman" w:cs="Times New Roman"/>
+                <w:sz w:val="20"/>
+                <w:szCs w:val="20"/>
+                <w:lang w:eastAsia="es-CL"/>
+              </w:rPr>
+            </w:pPr>
+          </w:p>
+        </w:tc>
+        <w:tc>
+          <w:tcPr>
+            <w:tcW w:w="1540" w:type="dxa"/>
+            <w:tcBorders>
+              <w:top w:val="nil"/>
+              <w:left w:val="nil"/>
+              <w:bottom w:val="nil"/>
+              <w:right w:val="nil"/>
+            </w:tcBorders>
+            <w:shd w:val="clear" w:color="auto" w:fill="auto"/>
+            <w:noWrap/>
+            <w:vAlign w:val="bottom"/>
+            <w:hideMark/>
+          </w:tcPr>
+          <w:p>
+            <w:pPr>
+              <w:spacing w:after="0" w:line="240" w:lineRule="auto"/>
+              <w:rPr>
+                <w:rFonts w:ascii="Times New Roman" w:eastAsia="Times New Roman" w:hAnsi="Times New Roman" w:cs="Times New Roman"/>
+                <w:sz w:val="20"/>
+                <w:szCs w:val="20"/>
+                <w:lang w:eastAsia="es-CL"/>
+              </w:rPr>
+            </w:pPr>
+          </w:p>
+        </w:tc>
+      </w:tr>
+      <w:tr>
+        <w:trPr>
+          <w:trHeight w:val="300"/>
+        </w:trPr>
+        <w:tc>
+          <w:tcPr>
+            <w:tcW w:w="4780" w:type="dxa"/>
+            <w:gridSpan w:val="2"/>
+            <w:vMerge w:val="restart"/>
+            <w:tcBorders>
+              <w:top w:val="single" w:sz="4" w:space="0" w:color="auto"/>
+              <w:left w:val="single" w:sz="4" w:space="0" w:color="auto"/>
+              <w:bottom w:val="single" w:sz="4" w:space="0" w:color="auto"/>
+              <w:right w:val="single" w:sz="4" w:space="0" w:color="auto"/>
+            </w:tcBorders>
+            <w:shd w:val="clear" w:color="000000" w:fill="E2EFDA"/>
+            <w:noWrap/>
+            <w:vAlign w:val="center"/>
+            <w:hideMark/>
+          </w:tcPr>
+          <w:p>
+            <w:pPr>
+              <w:spacing w:after="0" w:line="240" w:lineRule="auto"/>
+              <w:jc w:val="center"/>
+              <w:rPr>
+                <w:rFonts w:ascii="Arial" w:eastAsia="Times New Roman" w:hAnsi="Arial" w:cs="Arial"/>
+                <w:color w:val="000000"/>
+                <w:lang w:eastAsia="es-CL"/>
+              </w:rPr>
+            </w:pPr>
+            <w:r>
+              <w:rPr>
+                <w:rFonts w:ascii="Arial" w:eastAsia="Times New Roman" w:hAnsi="Arial" w:cs="Arial"/>
+                <w:color w:val="000000"/>
+                <w:lang w:eastAsia="es-CL"/>
+              </w:rPr>
+              <w:t>Sistema Operativo</w:t>
+            </w:r>
+          </w:p>
+        </w:tc>
+        <w:tc>
+          <w:tcPr>
+            <w:tcW w:w="3940" w:type="dxa"/>
+            <w:gridSpan w:val="3"/>
+            <w:vMerge w:val="restart"/>
+            <w:tcBorders>
+              <w:top w:val="single" w:sz="4" w:space="0" w:color="auto"/>
+              <w:left w:val="single" w:sz="4" w:space="0" w:color="auto"/>
+              <w:bottom w:val="single" w:sz="4" w:space="0" w:color="000000"/>
+              <w:right w:val="single" w:sz="4" w:space="0" w:color="000000"/>
+            </w:tcBorders>
+            <w:shd w:val="clear" w:color="000000" w:fill="E2EFDA"/>
+            <w:noWrap/>
+            <w:vAlign w:val="center"/>
+            <w:hideMark/>
+          </w:tcPr>
+          <w:p>
+            <w:pPr>
+              <w:spacing w:after="0" w:line="240" w:lineRule="auto"/>
+              <w:rPr>
+                <w:rFonts w:ascii="Calibri" w:eastAsia="Times New Roman" w:hAnsi="Calibri" w:cs="Calibri"/>
+                <w:color w:val="000000"/>
+                <w:lang w:eastAsia="es-CL"/>
+              </w:rPr>
+            </w:pPr>
+            <w:r>
+              <w:rPr>
+                <w:rFonts w:ascii="Calibri" w:eastAsia="Times New Roman" w:hAnsi="Calibri" w:cs="Calibri"/>
+                <w:color w:val="000000"/>
+                <w:lang w:eastAsia="es-CL"/>
+              </w:rPr>
+              <w:t xml:space="preserve"> - Windows 10 Pro</w:t>
+            </w:r>
+          </w:p>
+        </w:tc>
+      </w:tr>
+      <w:tr>
+        <w:trPr>
+          <w:trHeight w:val="408"/>
+        </w:trPr>
+        <w:tc>
+          <w:tcPr>
+            <w:tcW w:w="4780" w:type="dxa"/>
+            <w:gridSpan w:val="2"/>
+            <w:vMerge/>
+            <w:tcBorders>
+              <w:top w:val="single" w:sz="4" w:space="0" w:color="auto"/>
+              <w:left w:val="single" w:sz="4" w:space="0" w:color="auto"/>
+              <w:bottom w:val="single" w:sz="4" w:space="0" w:color="auto"/>
+              <w:right w:val="single" w:sz="4" w:space="0" w:color="auto"/>
+            </w:tcBorders>
+            <w:vAlign w:val="center"/>
+            <w:hideMark/>
+          </w:tcPr>
+          <w:p>
+            <w:pPr>
+              <w:spacing w:after="0" w:line="240" w:lineRule="auto"/>
+              <w:rPr>
+                <w:rFonts w:ascii="Arial" w:eastAsia="Times New Roman" w:hAnsi="Arial" w:cs="Arial"/>
+                <w:color w:val="000000"/>
+                <w:lang w:eastAsia="es-CL"/>
+              </w:rPr>
+            </w:pPr>
+          </w:p>
+        </w:tc>
+        <w:tc>
+          <w:tcPr>
+            <w:tcW w:w="3940" w:type="dxa"/>
+            <w:gridSpan w:val="3"/>
+            <w:vMerge/>
+            <w:tcBorders>
+              <w:top w:val="single" w:sz="4" w:space="0" w:color="auto"/>
+              <w:left w:val="single" w:sz="4" w:space="0" w:color="auto"/>
+              <w:bottom w:val="single" w:sz="4" w:space="0" w:color="000000"/>
+              <w:right w:val="single" w:sz="4" w:space="0" w:color="000000"/>
+            </w:tcBorders>
+            <w:vAlign w:val="center"/>
+            <w:hideMark/>
+          </w:tcPr>
+          <w:p>
+            <w:pPr>
+              <w:spacing w:after="0" w:line="240" w:lineRule="auto"/>
+              <w:rPr>
+                <w:rFonts w:ascii="Calibri" w:eastAsia="Times New Roman" w:hAnsi="Calibri" w:cs="Calibri"/>
+                <w:color w:val="000000"/>
+                <w:lang w:eastAsia="es-CL"/>
+              </w:rPr>
+            </w:pPr>
+          </w:p>
+        </w:tc>
+      </w:tr>
+      <w:tr>
+        <w:trPr>
+          <w:trHeight w:val="300"/>
+        </w:trPr>
+        <w:tc>
+          <w:tcPr>
+            <w:tcW w:w="4780" w:type="dxa"/>
+            <w:gridSpan w:val="2"/>
+            <w:vMerge w:val="restart"/>
+            <w:tcBorders>
+              <w:top w:val="single" w:sz="4" w:space="0" w:color="auto"/>
+              <w:left w:val="single" w:sz="4" w:space="0" w:color="auto"/>
+              <w:bottom w:val="single" w:sz="4" w:space="0" w:color="auto"/>
+              <w:right w:val="single" w:sz="4" w:space="0" w:color="auto"/>
+            </w:tcBorders>
+            <w:shd w:val="clear" w:color="000000" w:fill="E2EFDA"/>
+            <w:noWrap/>
+            <w:vAlign w:val="center"/>
+            <w:hideMark/>
+          </w:tcPr>
+          <w:p>
+            <w:pPr>
+              <w:spacing w:after="0" w:line="240" w:lineRule="auto"/>
+              <w:jc w:val="center"/>
+              <w:rPr>
+                <w:rFonts w:ascii="Arial" w:eastAsia="Times New Roman" w:hAnsi="Arial" w:cs="Arial"/>
+                <w:color w:val="000000"/>
+                <w:lang w:eastAsia="es-CL"/>
+              </w:rPr>
+            </w:pPr>
+            <w:proofErr w:type="spellStart"/>
+            <w:r>
+              <w:rPr>
+                <w:rFonts w:ascii="Arial" w:eastAsia="Times New Roman" w:hAnsi="Arial" w:cs="Arial"/>
+                <w:color w:val="000000"/>
+                <w:lang w:eastAsia="es-CL"/>
+              </w:rPr>
+              <w:t>Mysql</w:t>
+            </w:r>
+            <w:proofErr w:type="spellEnd"/>
+          </w:p>
+        </w:tc>
+        <w:tc>
+          <w:tcPr>
+            <w:tcW w:w="3940" w:type="dxa"/>
+            <w:gridSpan w:val="3"/>
+            <w:vMerge w:val="restart"/>
+            <w:tcBorders>
+              <w:top w:val="single" w:sz="4" w:space="0" w:color="auto"/>
+              <w:left w:val="single" w:sz="4" w:space="0" w:color="auto"/>
+              <w:bottom w:val="single" w:sz="4" w:space="0" w:color="000000"/>
+              <w:right w:val="single" w:sz="4" w:space="0" w:color="000000"/>
+            </w:tcBorders>
+            <w:shd w:val="clear" w:color="000000" w:fill="E2EFDA"/>
+            <w:noWrap/>
+            <w:vAlign w:val="center"/>
+            <w:hideMark/>
+          </w:tcPr>
+          <w:p>
+            <w:pPr>
+              <w:spacing w:after="0" w:line="240" w:lineRule="auto"/>
+              <w:rPr>
+                <w:rFonts w:ascii="Calibri" w:eastAsia="Times New Roman" w:hAnsi="Calibri" w:cs="Calibri"/>
+                <w:color w:val="000000"/>
+                <w:lang w:eastAsia="es-CL"/>
+              </w:rPr>
+            </w:pPr>
+            <w:r>
+              <w:rPr>
+                <w:rFonts w:ascii="Calibri" w:eastAsia="Times New Roman" w:hAnsi="Calibri" w:cs="Calibri"/>
+                <w:color w:val="000000"/>
+                <w:lang w:eastAsia="es-CL"/>
+              </w:rPr>
+              <w:t xml:space="preserve"> - </w:t>
+            </w:r>
+            <w:proofErr w:type="spellStart"/>
+            <w:r>
+              <w:rPr>
+                <w:rFonts w:ascii="Calibri" w:eastAsia="Times New Roman" w:hAnsi="Calibri" w:cs="Calibri"/>
+                <w:color w:val="000000"/>
+                <w:lang w:eastAsia="es-CL"/>
+              </w:rPr>
+              <w:t>Version</w:t>
+            </w:r>
+            <w:proofErr w:type="spellEnd"/>
+            <w:r>
+              <w:rPr>
+                <w:rFonts w:ascii="Calibri" w:eastAsia="Times New Roman" w:hAnsi="Calibri" w:cs="Calibri"/>
+                <w:color w:val="000000"/>
+                <w:lang w:eastAsia="es-CL"/>
+              </w:rPr>
+              <w:t xml:space="preserve"> 8.0</w:t>
+            </w:r>
+          </w:p>
+        </w:tc>
+      </w:tr>
+      <w:tr>
+        <w:trPr>
+          <w:trHeight w:val="408"/>
+        </w:trPr>
+        <w:tc>
+          <w:tcPr>
+            <w:tcW w:w="4780" w:type="dxa"/>
+            <w:gridSpan w:val="2"/>
+            <w:vMerge/>
+            <w:tcBorders>
+              <w:top w:val="single" w:sz="4" w:space="0" w:color="auto"/>
+              <w:left w:val="single" w:sz="4" w:space="0" w:color="auto"/>
+              <w:bottom w:val="single" w:sz="4" w:space="0" w:color="auto"/>
+              <w:right w:val="single" w:sz="4" w:space="0" w:color="auto"/>
+            </w:tcBorders>
+            <w:vAlign w:val="center"/>
+            <w:hideMark/>
+          </w:tcPr>
+          <w:p>
+            <w:pPr>
+              <w:spacing w:after="0" w:line="240" w:lineRule="auto"/>
+              <w:rPr>
+                <w:rFonts w:ascii="Arial" w:eastAsia="Times New Roman" w:hAnsi="Arial" w:cs="Arial"/>
+                <w:color w:val="000000"/>
+                <w:lang w:eastAsia="es-CL"/>
+              </w:rPr>
+            </w:pPr>
+          </w:p>
+        </w:tc>
+        <w:tc>
+          <w:tcPr>
+            <w:tcW w:w="3940" w:type="dxa"/>
+            <w:gridSpan w:val="3"/>
+            <w:vMerge/>
+            <w:tcBorders>
+              <w:top w:val="single" w:sz="4" w:space="0" w:color="auto"/>
+              <w:left w:val="single" w:sz="4" w:space="0" w:color="auto"/>
+              <w:bottom w:val="single" w:sz="4" w:space="0" w:color="000000"/>
+              <w:right w:val="single" w:sz="4" w:space="0" w:color="000000"/>
+            </w:tcBorders>
+            <w:vAlign w:val="center"/>
+            <w:hideMark/>
+          </w:tcPr>
+          <w:p>
+            <w:pPr>
+              <w:spacing w:after="0" w:line="240" w:lineRule="auto"/>
+              <w:rPr>
+                <w:rFonts w:ascii="Calibri" w:eastAsia="Times New Roman" w:hAnsi="Calibri" w:cs="Calibri"/>
+                <w:color w:val="000000"/>
+                <w:lang w:eastAsia="es-CL"/>
+              </w:rPr>
+            </w:pPr>
+          </w:p>
+        </w:tc>
+      </w:tr>
+    </w:tbl>
     <w:p>
       <w:pPr>
         <w:spacing w:line="360" w:lineRule="auto"/>
@@ -1461,48 +3098,6 @@
           <w:rFonts w:ascii="Arial" w:hAnsi="Arial" w:cs="Arial"/>
         </w:rPr>
       </w:pPr>
-      <w:r>
-        <w:rPr>
-          <w:rFonts w:ascii="Arial" w:hAnsi="Arial" w:cs="Arial"/>
-          <w:noProof/>
-          <w:lang w:eastAsia="es-CL"/>
-        </w:rPr>
-        <w:drawing>
-          <wp:inline distT="0" distB="0" distL="0" distR="0" wp14:anchorId="6840C7A1" wp14:editId="3953C8BC">
-            <wp:extent cx="3665552" cy="2393900"/>
-            <wp:effectExtent l="0" t="0" r="0" b="6985"/>
-            <wp:docPr id="1" name="Imagen 1" descr="Tabla&#10;&#10;Descripción generada automáticamente"/>
-            <wp:cNvGraphicFramePr>
-              <a:graphicFrameLocks xmlns:a="http://schemas.openxmlformats.org/drawingml/2006/main" noChangeAspect="1"/>
-            </wp:cNvGraphicFramePr>
-            <a:graphic xmlns:a="http://schemas.openxmlformats.org/drawingml/2006/main">
-              <a:graphicData uri="http://schemas.openxmlformats.org/drawingml/2006/picture">
-                <pic:pic xmlns:pic="http://schemas.openxmlformats.org/drawingml/2006/picture">
-                  <pic:nvPicPr>
-                    <pic:cNvPr id="1" name="Imagen 1" descr="Tabla&#10;&#10;Descripción generada automáticamente"/>
-                    <pic:cNvPicPr/>
-                  </pic:nvPicPr>
-                  <pic:blipFill>
-                    <a:blip r:embed="rId10"/>
-                    <a:stretch>
-                      <a:fillRect/>
-                    </a:stretch>
-                  </pic:blipFill>
-                  <pic:spPr>
-                    <a:xfrm>
-                      <a:off x="0" y="0"/>
-                      <a:ext cx="3720099" cy="2429524"/>
-                    </a:xfrm>
-                    <a:prstGeom prst="rect">
-                      <a:avLst/>
-                    </a:prstGeom>
-                  </pic:spPr>
-                </pic:pic>
-              </a:graphicData>
-            </a:graphic>
-          </wp:inline>
-        </w:drawing>
-      </w:r>
     </w:p>
     <w:p>
       <w:pPr>
@@ -1523,6 +3118,465 @@
       </w:r>
       <w:bookmarkEnd w:id="6"/>
     </w:p>
+    <w:tbl>
+      <w:tblPr>
+        <w:tblW w:w="5800" w:type="dxa"/>
+        <w:tblCellMar>
+          <w:left w:w="70" w:type="dxa"/>
+          <w:right w:w="70" w:type="dxa"/>
+        </w:tblCellMar>
+        <w:tblLook w:val="04A0" w:firstRow="1" w:lastRow="0" w:firstColumn="1" w:lastColumn="0" w:noHBand="0" w:noVBand="1"/>
+      </w:tblPr>
+      <w:tblGrid>
+        <w:gridCol w:w="4000"/>
+        <w:gridCol w:w="1800"/>
+      </w:tblGrid>
+      <w:tr>
+        <w:trPr>
+          <w:trHeight w:val="360"/>
+        </w:trPr>
+        <w:tc>
+          <w:tcPr>
+            <w:tcW w:w="4000" w:type="dxa"/>
+            <w:tcBorders>
+              <w:top w:val="single" w:sz="4" w:space="0" w:color="auto"/>
+              <w:left w:val="single" w:sz="4" w:space="0" w:color="auto"/>
+              <w:bottom w:val="single" w:sz="4" w:space="0" w:color="auto"/>
+              <w:right w:val="single" w:sz="4" w:space="0" w:color="auto"/>
+            </w:tcBorders>
+            <w:shd w:val="clear" w:color="000000" w:fill="F4B084"/>
+            <w:noWrap/>
+            <w:vAlign w:val="bottom"/>
+            <w:hideMark/>
+          </w:tcPr>
+          <w:p>
+            <w:pPr>
+              <w:spacing w:after="0" w:line="240" w:lineRule="auto"/>
+              <w:rPr>
+                <w:rFonts w:ascii="Arial" w:eastAsia="Times New Roman" w:hAnsi="Arial" w:cs="Arial"/>
+                <w:b/>
+                <w:bCs/>
+                <w:color w:val="000000"/>
+                <w:sz w:val="28"/>
+                <w:szCs w:val="28"/>
+                <w:lang w:eastAsia="es-CL"/>
+              </w:rPr>
+            </w:pPr>
+            <w:r>
+              <w:rPr>
+                <w:rFonts w:ascii="Arial" w:eastAsia="Times New Roman" w:hAnsi="Arial" w:cs="Arial"/>
+                <w:b/>
+                <w:bCs/>
+                <w:color w:val="000000"/>
+                <w:sz w:val="28"/>
+                <w:szCs w:val="28"/>
+                <w:lang w:eastAsia="es-CL"/>
+              </w:rPr>
+              <w:t>Servicio / producto</w:t>
+            </w:r>
+          </w:p>
+        </w:tc>
+        <w:tc>
+          <w:tcPr>
+            <w:tcW w:w="1800" w:type="dxa"/>
+            <w:tcBorders>
+              <w:top w:val="single" w:sz="4" w:space="0" w:color="auto"/>
+              <w:left w:val="nil"/>
+              <w:bottom w:val="single" w:sz="4" w:space="0" w:color="auto"/>
+              <w:right w:val="single" w:sz="4" w:space="0" w:color="auto"/>
+            </w:tcBorders>
+            <w:shd w:val="clear" w:color="000000" w:fill="F4B084"/>
+            <w:noWrap/>
+            <w:vAlign w:val="bottom"/>
+            <w:hideMark/>
+          </w:tcPr>
+          <w:p>
+            <w:pPr>
+              <w:spacing w:after="0" w:line="240" w:lineRule="auto"/>
+              <w:rPr>
+                <w:rFonts w:ascii="Arial" w:eastAsia="Times New Roman" w:hAnsi="Arial" w:cs="Arial"/>
+                <w:b/>
+                <w:bCs/>
+                <w:color w:val="000000"/>
+                <w:sz w:val="28"/>
+                <w:szCs w:val="28"/>
+                <w:lang w:eastAsia="es-CL"/>
+              </w:rPr>
+            </w:pPr>
+            <w:r>
+              <w:rPr>
+                <w:rFonts w:ascii="Arial" w:eastAsia="Times New Roman" w:hAnsi="Arial" w:cs="Arial"/>
+                <w:b/>
+                <w:bCs/>
+                <w:color w:val="000000"/>
+                <w:sz w:val="28"/>
+                <w:szCs w:val="28"/>
+                <w:lang w:eastAsia="es-CL"/>
+              </w:rPr>
+              <w:t>Precio</w:t>
+            </w:r>
+          </w:p>
+        </w:tc>
+      </w:tr>
+      <w:tr>
+        <w:trPr>
+          <w:trHeight w:val="300"/>
+        </w:trPr>
+        <w:tc>
+          <w:tcPr>
+            <w:tcW w:w="4000" w:type="dxa"/>
+            <w:tcBorders>
+              <w:top w:val="nil"/>
+              <w:left w:val="single" w:sz="4" w:space="0" w:color="auto"/>
+              <w:bottom w:val="single" w:sz="4" w:space="0" w:color="auto"/>
+              <w:right w:val="single" w:sz="4" w:space="0" w:color="auto"/>
+            </w:tcBorders>
+            <w:shd w:val="clear" w:color="000000" w:fill="FCE4D6"/>
+            <w:noWrap/>
+            <w:vAlign w:val="bottom"/>
+            <w:hideMark/>
+          </w:tcPr>
+          <w:p>
+            <w:pPr>
+              <w:spacing w:after="0" w:line="240" w:lineRule="auto"/>
+              <w:rPr>
+                <w:rFonts w:ascii="Calibri" w:eastAsia="Times New Roman" w:hAnsi="Calibri" w:cs="Calibri"/>
+                <w:color w:val="000000"/>
+                <w:lang w:eastAsia="es-CL"/>
+              </w:rPr>
+            </w:pPr>
+            <w:r>
+              <w:rPr>
+                <w:rFonts w:ascii="Calibri" w:eastAsia="Times New Roman" w:hAnsi="Calibri" w:cs="Calibri"/>
+                <w:color w:val="000000"/>
+                <w:lang w:eastAsia="es-CL"/>
+              </w:rPr>
+              <w:t>Hosting</w:t>
+            </w:r>
+          </w:p>
+        </w:tc>
+        <w:tc>
+          <w:tcPr>
+            <w:tcW w:w="1800" w:type="dxa"/>
+            <w:tcBorders>
+              <w:top w:val="nil"/>
+              <w:left w:val="nil"/>
+              <w:bottom w:val="single" w:sz="4" w:space="0" w:color="auto"/>
+              <w:right w:val="single" w:sz="4" w:space="0" w:color="auto"/>
+            </w:tcBorders>
+            <w:shd w:val="clear" w:color="000000" w:fill="FCE4D6"/>
+            <w:noWrap/>
+            <w:vAlign w:val="bottom"/>
+            <w:hideMark/>
+          </w:tcPr>
+          <w:p>
+            <w:pPr>
+              <w:spacing w:after="0" w:line="240" w:lineRule="auto"/>
+              <w:rPr>
+                <w:rFonts w:ascii="Calibri" w:eastAsia="Times New Roman" w:hAnsi="Calibri" w:cs="Calibri"/>
+                <w:color w:val="000000"/>
+                <w:lang w:eastAsia="es-CL"/>
+              </w:rPr>
+            </w:pPr>
+            <w:r>
+              <w:rPr>
+                <w:rFonts w:ascii="Calibri" w:eastAsia="Times New Roman" w:hAnsi="Calibri" w:cs="Calibri"/>
+                <w:color w:val="000000"/>
+                <w:lang w:eastAsia="es-CL"/>
+              </w:rPr>
+              <w:t xml:space="preserve"> $                      4.995 </w:t>
+            </w:r>
+          </w:p>
+        </w:tc>
+      </w:tr>
+      <w:tr>
+        <w:trPr>
+          <w:trHeight w:val="300"/>
+        </w:trPr>
+        <w:tc>
+          <w:tcPr>
+            <w:tcW w:w="4000" w:type="dxa"/>
+            <w:tcBorders>
+              <w:top w:val="nil"/>
+              <w:left w:val="single" w:sz="4" w:space="0" w:color="auto"/>
+              <w:bottom w:val="single" w:sz="4" w:space="0" w:color="auto"/>
+              <w:right w:val="single" w:sz="4" w:space="0" w:color="auto"/>
+            </w:tcBorders>
+            <w:shd w:val="clear" w:color="000000" w:fill="FCE4D6"/>
+            <w:noWrap/>
+            <w:vAlign w:val="bottom"/>
+            <w:hideMark/>
+          </w:tcPr>
+          <w:p>
+            <w:pPr>
+              <w:spacing w:after="0" w:line="240" w:lineRule="auto"/>
+              <w:rPr>
+                <w:rFonts w:ascii="Calibri" w:eastAsia="Times New Roman" w:hAnsi="Calibri" w:cs="Calibri"/>
+                <w:color w:val="000000"/>
+                <w:lang w:eastAsia="es-CL"/>
+              </w:rPr>
+            </w:pPr>
+            <w:r>
+              <w:rPr>
+                <w:rFonts w:ascii="Calibri" w:eastAsia="Times New Roman" w:hAnsi="Calibri" w:cs="Calibri"/>
+                <w:color w:val="000000"/>
+                <w:lang w:eastAsia="es-CL"/>
+              </w:rPr>
+              <w:t>Servicio de internet</w:t>
+            </w:r>
+          </w:p>
+        </w:tc>
+        <w:tc>
+          <w:tcPr>
+            <w:tcW w:w="1800" w:type="dxa"/>
+            <w:tcBorders>
+              <w:top w:val="nil"/>
+              <w:left w:val="nil"/>
+              <w:bottom w:val="single" w:sz="4" w:space="0" w:color="auto"/>
+              <w:right w:val="single" w:sz="4" w:space="0" w:color="auto"/>
+            </w:tcBorders>
+            <w:shd w:val="clear" w:color="000000" w:fill="FCE4D6"/>
+            <w:noWrap/>
+            <w:vAlign w:val="bottom"/>
+            <w:hideMark/>
+          </w:tcPr>
+          <w:p>
+            <w:pPr>
+              <w:spacing w:after="0" w:line="240" w:lineRule="auto"/>
+              <w:rPr>
+                <w:rFonts w:ascii="Calibri" w:eastAsia="Times New Roman" w:hAnsi="Calibri" w:cs="Calibri"/>
+                <w:color w:val="000000"/>
+                <w:lang w:eastAsia="es-CL"/>
+              </w:rPr>
+            </w:pPr>
+            <w:r>
+              <w:rPr>
+                <w:rFonts w:ascii="Calibri" w:eastAsia="Times New Roman" w:hAnsi="Calibri" w:cs="Calibri"/>
+                <w:color w:val="000000"/>
+                <w:lang w:eastAsia="es-CL"/>
+              </w:rPr>
+              <w:t xml:space="preserve"> $                    20.990 </w:t>
+            </w:r>
+          </w:p>
+        </w:tc>
+      </w:tr>
+      <w:tr>
+        <w:trPr>
+          <w:trHeight w:val="300"/>
+        </w:trPr>
+        <w:tc>
+          <w:tcPr>
+            <w:tcW w:w="4000" w:type="dxa"/>
+            <w:tcBorders>
+              <w:top w:val="nil"/>
+              <w:left w:val="single" w:sz="4" w:space="0" w:color="auto"/>
+              <w:bottom w:val="single" w:sz="4" w:space="0" w:color="auto"/>
+              <w:right w:val="single" w:sz="4" w:space="0" w:color="auto"/>
+            </w:tcBorders>
+            <w:shd w:val="clear" w:color="000000" w:fill="FCE4D6"/>
+            <w:noWrap/>
+            <w:vAlign w:val="bottom"/>
+            <w:hideMark/>
+          </w:tcPr>
+          <w:p>
+            <w:pPr>
+              <w:spacing w:after="0" w:line="240" w:lineRule="auto"/>
+              <w:rPr>
+                <w:rFonts w:ascii="Calibri" w:eastAsia="Times New Roman" w:hAnsi="Calibri" w:cs="Calibri"/>
+                <w:color w:val="000000"/>
+                <w:lang w:eastAsia="es-CL"/>
+              </w:rPr>
+            </w:pPr>
+            <w:r>
+              <w:rPr>
+                <w:rFonts w:ascii="Calibri" w:eastAsia="Times New Roman" w:hAnsi="Calibri" w:cs="Calibri"/>
+                <w:color w:val="000000"/>
+                <w:lang w:eastAsia="es-CL"/>
+              </w:rPr>
+              <w:t xml:space="preserve">Impresora HP </w:t>
+            </w:r>
+            <w:proofErr w:type="spellStart"/>
+            <w:r>
+              <w:rPr>
+                <w:rFonts w:ascii="Calibri" w:eastAsia="Times New Roman" w:hAnsi="Calibri" w:cs="Calibri"/>
+                <w:color w:val="000000"/>
+                <w:lang w:eastAsia="es-CL"/>
+              </w:rPr>
+              <w:t>Deskjet</w:t>
+            </w:r>
+            <w:proofErr w:type="spellEnd"/>
+            <w:r>
+              <w:rPr>
+                <w:rFonts w:ascii="Calibri" w:eastAsia="Times New Roman" w:hAnsi="Calibri" w:cs="Calibri"/>
+                <w:color w:val="000000"/>
+                <w:lang w:eastAsia="es-CL"/>
+              </w:rPr>
+              <w:t xml:space="preserve"> </w:t>
+            </w:r>
+            <w:proofErr w:type="spellStart"/>
+            <w:r>
+              <w:rPr>
+                <w:rFonts w:ascii="Calibri" w:eastAsia="Times New Roman" w:hAnsi="Calibri" w:cs="Calibri"/>
+                <w:color w:val="000000"/>
+                <w:lang w:eastAsia="es-CL"/>
+              </w:rPr>
+              <w:t>Ink</w:t>
+            </w:r>
+            <w:proofErr w:type="spellEnd"/>
+            <w:r>
+              <w:rPr>
+                <w:rFonts w:ascii="Calibri" w:eastAsia="Times New Roman" w:hAnsi="Calibri" w:cs="Calibri"/>
+                <w:color w:val="000000"/>
+                <w:lang w:eastAsia="es-CL"/>
+              </w:rPr>
+              <w:t xml:space="preserve"> </w:t>
+            </w:r>
+            <w:proofErr w:type="spellStart"/>
+            <w:r>
+              <w:rPr>
+                <w:rFonts w:ascii="Calibri" w:eastAsia="Times New Roman" w:hAnsi="Calibri" w:cs="Calibri"/>
+                <w:color w:val="000000"/>
+                <w:lang w:eastAsia="es-CL"/>
+              </w:rPr>
+              <w:t>Advantage</w:t>
+            </w:r>
+            <w:proofErr w:type="spellEnd"/>
+            <w:r>
+              <w:rPr>
+                <w:rFonts w:ascii="Calibri" w:eastAsia="Times New Roman" w:hAnsi="Calibri" w:cs="Calibri"/>
+                <w:color w:val="000000"/>
+                <w:lang w:eastAsia="es-CL"/>
+              </w:rPr>
+              <w:t xml:space="preserve"> 2375</w:t>
+            </w:r>
+          </w:p>
+        </w:tc>
+        <w:tc>
+          <w:tcPr>
+            <w:tcW w:w="1800" w:type="dxa"/>
+            <w:tcBorders>
+              <w:top w:val="nil"/>
+              <w:left w:val="nil"/>
+              <w:bottom w:val="single" w:sz="4" w:space="0" w:color="auto"/>
+              <w:right w:val="single" w:sz="4" w:space="0" w:color="auto"/>
+            </w:tcBorders>
+            <w:shd w:val="clear" w:color="000000" w:fill="FCE4D6"/>
+            <w:noWrap/>
+            <w:vAlign w:val="bottom"/>
+            <w:hideMark/>
+          </w:tcPr>
+          <w:p>
+            <w:pPr>
+              <w:spacing w:after="0" w:line="240" w:lineRule="auto"/>
+              <w:rPr>
+                <w:rFonts w:ascii="Calibri" w:eastAsia="Times New Roman" w:hAnsi="Calibri" w:cs="Calibri"/>
+                <w:color w:val="000000"/>
+                <w:lang w:eastAsia="es-CL"/>
+              </w:rPr>
+            </w:pPr>
+            <w:r>
+              <w:rPr>
+                <w:rFonts w:ascii="Calibri" w:eastAsia="Times New Roman" w:hAnsi="Calibri" w:cs="Calibri"/>
+                <w:color w:val="000000"/>
+                <w:lang w:eastAsia="es-CL"/>
+              </w:rPr>
+              <w:t xml:space="preserve"> $                    66.990 </w:t>
+            </w:r>
+          </w:p>
+        </w:tc>
+        <w:bookmarkStart w:id="7" w:name="_GoBack"/>
+        <w:bookmarkEnd w:id="7"/>
+      </w:tr>
+      <w:tr>
+        <w:trPr>
+          <w:trHeight w:val="300"/>
+        </w:trPr>
+        <w:tc>
+          <w:tcPr>
+            <w:tcW w:w="4000" w:type="dxa"/>
+            <w:tcBorders>
+              <w:top w:val="nil"/>
+              <w:left w:val="single" w:sz="4" w:space="0" w:color="auto"/>
+              <w:bottom w:val="single" w:sz="4" w:space="0" w:color="auto"/>
+              <w:right w:val="single" w:sz="4" w:space="0" w:color="auto"/>
+            </w:tcBorders>
+            <w:shd w:val="clear" w:color="000000" w:fill="FCE4D6"/>
+            <w:noWrap/>
+            <w:vAlign w:val="bottom"/>
+            <w:hideMark/>
+          </w:tcPr>
+          <w:p>
+            <w:pPr>
+              <w:spacing w:after="0" w:line="240" w:lineRule="auto"/>
+              <w:rPr>
+                <w:rFonts w:ascii="Calibri" w:eastAsia="Times New Roman" w:hAnsi="Calibri" w:cs="Calibri"/>
+                <w:color w:val="000000"/>
+                <w:lang w:eastAsia="es-CL"/>
+              </w:rPr>
+            </w:pPr>
+            <w:r>
+              <w:rPr>
+                <w:rFonts w:ascii="Calibri" w:eastAsia="Times New Roman" w:hAnsi="Calibri" w:cs="Calibri"/>
+                <w:color w:val="000000"/>
+                <w:lang w:eastAsia="es-CL"/>
+              </w:rPr>
+              <w:t xml:space="preserve">5 Lenovo </w:t>
+            </w:r>
+            <w:proofErr w:type="spellStart"/>
+            <w:r>
+              <w:rPr>
+                <w:rFonts w:ascii="Calibri" w:eastAsia="Times New Roman" w:hAnsi="Calibri" w:cs="Calibri"/>
+                <w:color w:val="000000"/>
+                <w:lang w:eastAsia="es-CL"/>
+              </w:rPr>
+              <w:t>IdeaCenter</w:t>
+            </w:r>
+            <w:proofErr w:type="spellEnd"/>
+            <w:r>
+              <w:rPr>
+                <w:rFonts w:ascii="Calibri" w:eastAsia="Times New Roman" w:hAnsi="Calibri" w:cs="Calibri"/>
+                <w:color w:val="000000"/>
+                <w:lang w:eastAsia="es-CL"/>
+              </w:rPr>
+              <w:t xml:space="preserve"> 3</w:t>
+            </w:r>
+          </w:p>
+        </w:tc>
+        <w:tc>
+          <w:tcPr>
+            <w:tcW w:w="1800" w:type="dxa"/>
+            <w:tcBorders>
+              <w:top w:val="nil"/>
+              <w:left w:val="nil"/>
+              <w:bottom w:val="single" w:sz="4" w:space="0" w:color="auto"/>
+              <w:right w:val="single" w:sz="4" w:space="0" w:color="auto"/>
+            </w:tcBorders>
+            <w:shd w:val="clear" w:color="000000" w:fill="FCE4D6"/>
+            <w:noWrap/>
+            <w:vAlign w:val="bottom"/>
+            <w:hideMark/>
+          </w:tcPr>
+          <w:p>
+            <w:pPr>
+              <w:spacing w:after="0" w:line="240" w:lineRule="auto"/>
+              <w:rPr>
+                <w:rFonts w:ascii="Calibri" w:eastAsia="Times New Roman" w:hAnsi="Calibri" w:cs="Calibri"/>
+                <w:color w:val="000000"/>
+                <w:lang w:eastAsia="es-CL"/>
+              </w:rPr>
+            </w:pPr>
+            <w:r>
+              <w:rPr>
+                <w:rFonts w:ascii="Calibri" w:eastAsia="Times New Roman" w:hAnsi="Calibri" w:cs="Calibri"/>
+                <w:color w:val="000000"/>
+                <w:lang w:eastAsia="es-CL"/>
+              </w:rPr>
+              <w:t xml:space="preserve"> $              2.299.950 </w:t>
+            </w:r>
+          </w:p>
+        </w:tc>
+      </w:tr>
+    </w:tbl>
     <w:p>
       <w:pPr>
         <w:spacing w:line="360" w:lineRule="auto"/>
@@ -1530,48 +3584,6 @@
           <w:rFonts w:ascii="Arial" w:hAnsi="Arial" w:cs="Arial"/>
         </w:rPr>
       </w:pPr>
-      <w:r>
-        <w:rPr>
-          <w:rFonts w:ascii="Arial" w:hAnsi="Arial" w:cs="Arial"/>
-          <w:noProof/>
-          <w:lang w:eastAsia="es-CL"/>
-        </w:rPr>
-        <w:drawing>
-          <wp:inline distT="0" distB="0" distL="0" distR="0" wp14:anchorId="069EB419" wp14:editId="116FCB9F">
-            <wp:extent cx="3667125" cy="1009650"/>
-            <wp:effectExtent l="0" t="0" r="9525" b="0"/>
-            <wp:docPr id="2" name="Imagen 2" descr="Tabla&#10;&#10;Descripción generada automáticamente"/>
-            <wp:cNvGraphicFramePr>
-              <a:graphicFrameLocks xmlns:a="http://schemas.openxmlformats.org/drawingml/2006/main" noChangeAspect="1"/>
-            </wp:cNvGraphicFramePr>
-            <a:graphic xmlns:a="http://schemas.openxmlformats.org/drawingml/2006/main">
-              <a:graphicData uri="http://schemas.openxmlformats.org/drawingml/2006/picture">
-                <pic:pic xmlns:pic="http://schemas.openxmlformats.org/drawingml/2006/picture">
-                  <pic:nvPicPr>
-                    <pic:cNvPr id="2" name="Imagen 2" descr="Tabla&#10;&#10;Descripción generada automáticamente"/>
-                    <pic:cNvPicPr/>
-                  </pic:nvPicPr>
-                  <pic:blipFill>
-                    <a:blip r:embed="rId11"/>
-                    <a:stretch>
-                      <a:fillRect/>
-                    </a:stretch>
-                  </pic:blipFill>
-                  <pic:spPr>
-                    <a:xfrm>
-                      <a:off x="0" y="0"/>
-                      <a:ext cx="3667125" cy="1009650"/>
-                    </a:xfrm>
-                    <a:prstGeom prst="rect">
-                      <a:avLst/>
-                    </a:prstGeom>
-                  </pic:spPr>
-                </pic:pic>
-              </a:graphicData>
-            </a:graphic>
-          </wp:inline>
-        </w:drawing>
-      </w:r>
     </w:p>
     <w:p>
       <w:pPr>
@@ -1582,7 +3594,7 @@
           <w:color w:val="FF0000"/>
         </w:rPr>
       </w:pPr>
-      <w:bookmarkStart w:id="7" w:name="_Toc492056011"/>
+      <w:bookmarkStart w:id="8" w:name="_Toc492056011"/>
       <w:r>
         <w:rPr>
           <w:rFonts w:ascii="Arial" w:hAnsi="Arial" w:cs="Arial"/>
@@ -1590,7 +3602,7 @@
         </w:rPr>
         <w:t>Factibilidad legal</w:t>
       </w:r>
-      <w:bookmarkEnd w:id="7"/>
+      <w:bookmarkEnd w:id="8"/>
     </w:p>
     <w:p>
       <w:pPr>
@@ -1626,6 +3638,7 @@
           <w:rFonts w:ascii="Arial" w:hAnsi="Arial" w:cs="Arial"/>
           <w:sz w:val="24"/>
         </w:rPr>
+        <w:lastRenderedPageBreak/>
         <w:t>Decreto nº 83, 3 de junio de 2004 del Ministerio Secretaría General de la Presidencia. Aprueba norma técnica para los órganos de la administración del Estado sobre seguridad y confidencialidad de los documentos electrónicos. (Publicado el 12 de enero de 2005).</w:t>
       </w:r>
     </w:p>
@@ -1710,7 +3723,6 @@
           <w:rFonts w:ascii="Arial" w:hAnsi="Arial" w:cs="Arial"/>
           <w:sz w:val="24"/>
         </w:rPr>
-        <w:lastRenderedPageBreak/>
         <w:t>Ley 21.096 de 5 de junio de 2018, que consagra el Derecho a Protección de los Datos Personales.</w:t>
       </w:r>
     </w:p>
@@ -1802,7 +3814,7 @@
           <w:color w:val="FF0000"/>
         </w:rPr>
       </w:pPr>
-      <w:bookmarkStart w:id="8" w:name="_Toc492056012"/>
+      <w:bookmarkStart w:id="9" w:name="_Toc492056012"/>
       <w:r>
         <w:rPr>
           <w:rFonts w:ascii="Arial" w:hAnsi="Arial" w:cs="Arial"/>
@@ -1810,7 +3822,7 @@
         </w:rPr>
         <w:t>Factibilidad operacional</w:t>
       </w:r>
-      <w:bookmarkEnd w:id="8"/>
+      <w:bookmarkEnd w:id="9"/>
     </w:p>
     <w:p>
       <w:pPr>
@@ -1936,16 +3948,15 @@
           <w:b/>
         </w:rPr>
       </w:pPr>
-      <w:bookmarkStart w:id="9" w:name="_Toc492056014"/>
+      <w:bookmarkStart w:id="10" w:name="_Toc492056014"/>
       <w:r>
         <w:rPr>
           <w:rFonts w:ascii="Arial" w:hAnsi="Arial" w:cs="Arial"/>
           <w:b/>
         </w:rPr>
-        <w:lastRenderedPageBreak/>
         <w:t>CONCLUSIONES</w:t>
       </w:r>
-      <w:bookmarkEnd w:id="9"/>
+      <w:bookmarkEnd w:id="10"/>
       <w:r>
         <w:rPr>
           <w:rFonts w:ascii="Arial" w:hAnsi="Arial" w:cs="Arial"/>
@@ -1970,14 +3981,12 @@
         </w:rPr>
         <w:t>Según el estudio de factibilidades, el sistema a desarrollar será viable y requerirá revisar estas misma para un correcto manejo del sistema. Se mostraron las bases necesarias para el buen uso de la plataforma y los requerimientos que se seguirán. Se hicieron estudios sobre factibilidad legal, técnica, económica y operacional llegando a la conclusión de que es un sistema sostenible y ha tomado de manera correcta los requerimientos del usuario.</w:t>
       </w:r>
-      <w:bookmarkStart w:id="10" w:name="_GoBack"/>
-      <w:bookmarkEnd w:id="10"/>
     </w:p>
     <w:sectPr>
-      <w:headerReference w:type="default" r:id="rId12"/>
-      <w:footerReference w:type="default" r:id="rId13"/>
-      <w:headerReference w:type="first" r:id="rId14"/>
-      <w:footerReference w:type="first" r:id="rId15"/>
+      <w:headerReference w:type="default" r:id="rId10"/>
+      <w:footerReference w:type="default" r:id="rId11"/>
+      <w:headerReference w:type="first" r:id="rId12"/>
+      <w:footerReference w:type="first" r:id="rId13"/>
       <w:pgSz w:w="12240" w:h="15840" w:code="1"/>
       <w:pgMar w:top="1418" w:right="1418" w:bottom="1418" w:left="1418" w:header="448" w:footer="544" w:gutter="0"/>
       <w:cols w:space="708"/>
@@ -2056,7 +4065,7 @@
             <w:noProof/>
             <w:lang w:val="es-ES"/>
           </w:rPr>
-          <w:t>6</w:t>
+          <w:t>5</w:t>
         </w:r>
         <w:r>
           <w:fldChar w:fldCharType="end"/>
@@ -8762,7 +10771,7 @@
 </file>
 
 <file path=customXml/itemProps3.xml><?xml version="1.0" encoding="utf-8"?>
-<ds:datastoreItem xmlns:ds="http://schemas.openxmlformats.org/officeDocument/2006/customXml" ds:itemID="{DE35B83B-3193-4E39-A60D-901AABDCCEDB}">
+<ds:datastoreItem xmlns:ds="http://schemas.openxmlformats.org/officeDocument/2006/customXml" ds:itemID="{E7E88F55-7BF5-44C0-86CF-CC5B10BF19BC}">
   <ds:schemaRefs>
     <ds:schemaRef ds:uri="http://schemas.openxmlformats.org/officeDocument/2006/bibliography"/>
   </ds:schemaRefs>

</xml_diff>